<commit_message>
added a section to the ETL
</commit_message>
<xml_diff>
--- a/Census_Project_ETL_Documentation.docx
+++ b/Census_Project_ETL_Documentation.docx
@@ -42,8 +42,9 @@
           <w:sz w:val="24"/>
           <w:szCs w:val="24"/>
         </w:rPr>
-        <w:t xml:space="preserve"> of Business : </w:t>
-      </w:r>
+        <w:t xml:space="preserve"> of </w:t>
+      </w:r>
+      <w:proofErr w:type="gramStart"/>
       <w:r>
         <w:rPr>
           <w:rFonts w:ascii="Times New Roman" w:hAnsi="Times New Roman" w:cs="Times New Roman"/>
@@ -52,6 +53,27 @@
           <w:sz w:val="24"/>
           <w:szCs w:val="24"/>
         </w:rPr>
+        <w:t>Business :</w:t>
+      </w:r>
+      <w:proofErr w:type="gramEnd"/>
+      <w:r>
+        <w:rPr>
+          <w:rFonts w:ascii="Times New Roman" w:hAnsi="Times New Roman" w:cs="Times New Roman"/>
+          <w:b/>
+          <w:bCs/>
+          <w:sz w:val="24"/>
+          <w:szCs w:val="24"/>
+        </w:rPr>
+        <w:t xml:space="preserve"> </w:t>
+      </w:r>
+      <w:r>
+        <w:rPr>
+          <w:rFonts w:ascii="Times New Roman" w:hAnsi="Times New Roman" w:cs="Times New Roman"/>
+          <w:b/>
+          <w:bCs/>
+          <w:sz w:val="24"/>
+          <w:szCs w:val="24"/>
+        </w:rPr>
         <w:t>ETL Report</w:t>
       </w:r>
     </w:p>
@@ -71,8 +93,36 @@
           <w:sz w:val="24"/>
           <w:szCs w:val="24"/>
         </w:rPr>
-        <w:t>Colin Beveridge, Abbey Guilliat, Scott Partacz, &amp; Lucas Stefanic</w:t>
-      </w:r>
+        <w:t xml:space="preserve">Colin Beveridge, Abbey </w:t>
+      </w:r>
+      <w:proofErr w:type="spellStart"/>
+      <w:r>
+        <w:rPr>
+          <w:rFonts w:ascii="Times New Roman" w:hAnsi="Times New Roman" w:cs="Times New Roman"/>
+          <w:sz w:val="24"/>
+          <w:szCs w:val="24"/>
+        </w:rPr>
+        <w:t>Guilliat</w:t>
+      </w:r>
+      <w:proofErr w:type="spellEnd"/>
+      <w:r>
+        <w:rPr>
+          <w:rFonts w:ascii="Times New Roman" w:hAnsi="Times New Roman" w:cs="Times New Roman"/>
+          <w:sz w:val="24"/>
+          <w:szCs w:val="24"/>
+        </w:rPr>
+        <w:t xml:space="preserve">, Scott Partacz, &amp; Lucas </w:t>
+      </w:r>
+      <w:proofErr w:type="spellStart"/>
+      <w:r>
+        <w:rPr>
+          <w:rFonts w:ascii="Times New Roman" w:hAnsi="Times New Roman" w:cs="Times New Roman"/>
+          <w:sz w:val="24"/>
+          <w:szCs w:val="24"/>
+        </w:rPr>
+        <w:t>Stefanic</w:t>
+      </w:r>
+      <w:proofErr w:type="spellEnd"/>
     </w:p>
     <w:p>
       <w:pPr>
@@ -153,7 +203,25 @@
           <w:sz w:val="24"/>
           <w:szCs w:val="24"/>
         </w:rPr>
-        <w:t xml:space="preserve"> these questions, we need to clean and re-structure the data in order to more easily access and manipulate different variables. We also need to check for duplicate and null values as well as investigate potential errors that may be present in the dataset to ensure that we produce accurate, viable results. The following document details our process of obtaining and transforming the data.</w:t>
+        <w:t xml:space="preserve"> these questions, we need to clean and re-structure the data </w:t>
+      </w:r>
+      <w:proofErr w:type="gramStart"/>
+      <w:r>
+        <w:rPr>
+          <w:rFonts w:ascii="Times New Roman" w:hAnsi="Times New Roman" w:cs="Times New Roman"/>
+          <w:sz w:val="24"/>
+          <w:szCs w:val="24"/>
+        </w:rPr>
+        <w:t>in order to</w:t>
+      </w:r>
+      <w:proofErr w:type="gramEnd"/>
+      <w:r>
+        <w:rPr>
+          <w:rFonts w:ascii="Times New Roman" w:hAnsi="Times New Roman" w:cs="Times New Roman"/>
+          <w:sz w:val="24"/>
+          <w:szCs w:val="24"/>
+        </w:rPr>
+        <w:t xml:space="preserve"> more easily access and manipulate different variables. We also need to check for duplicate and null values as well as investigate potential errors that may be present in the dataset to ensure that we produce accurate, viable results. The following document details our process of obtaining and transforming the data.</w:t>
       </w:r>
     </w:p>
     <w:p>
@@ -273,7 +341,25 @@
           <w:sz w:val="24"/>
           <w:szCs w:val="24"/>
         </w:rPr>
-        <w:t xml:space="preserve">To access the API we had to first request access keys from: </w:t>
+        <w:t xml:space="preserve">To access the </w:t>
+      </w:r>
+      <w:proofErr w:type="gramStart"/>
+      <w:r>
+        <w:rPr>
+          <w:rFonts w:ascii="Times New Roman" w:hAnsi="Times New Roman" w:cs="Times New Roman"/>
+          <w:sz w:val="24"/>
+          <w:szCs w:val="24"/>
+        </w:rPr>
+        <w:t>API</w:t>
+      </w:r>
+      <w:proofErr w:type="gramEnd"/>
+      <w:r>
+        <w:rPr>
+          <w:rFonts w:ascii="Times New Roman" w:hAnsi="Times New Roman" w:cs="Times New Roman"/>
+          <w:sz w:val="24"/>
+          <w:szCs w:val="24"/>
+        </w:rPr>
+        <w:t xml:space="preserve"> we had to first request access keys from: </w:t>
       </w:r>
       <w:hyperlink r:id="rId6" w:history="1">
         <w:r>
@@ -292,7 +378,43 @@
           <w:sz w:val="24"/>
           <w:szCs w:val="24"/>
         </w:rPr>
-        <w:t>. After this, we opened up a new .py file and:</w:t>
+        <w:t xml:space="preserve">. After this, we opened up </w:t>
+      </w:r>
+      <w:proofErr w:type="gramStart"/>
+      <w:r>
+        <w:rPr>
+          <w:rFonts w:ascii="Times New Roman" w:hAnsi="Times New Roman" w:cs="Times New Roman"/>
+          <w:sz w:val="24"/>
+          <w:szCs w:val="24"/>
+        </w:rPr>
+        <w:t>a new</w:t>
+      </w:r>
+      <w:proofErr w:type="gramEnd"/>
+      <w:r>
+        <w:rPr>
+          <w:rFonts w:ascii="Times New Roman" w:hAnsi="Times New Roman" w:cs="Times New Roman"/>
+          <w:sz w:val="24"/>
+          <w:szCs w:val="24"/>
+        </w:rPr>
+        <w:t xml:space="preserve"> .</w:t>
+      </w:r>
+      <w:proofErr w:type="spellStart"/>
+      <w:r>
+        <w:rPr>
+          <w:rFonts w:ascii="Times New Roman" w:hAnsi="Times New Roman" w:cs="Times New Roman"/>
+          <w:sz w:val="24"/>
+          <w:szCs w:val="24"/>
+        </w:rPr>
+        <w:t>py</w:t>
+      </w:r>
+      <w:proofErr w:type="spellEnd"/>
+      <w:r>
+        <w:rPr>
+          <w:rFonts w:ascii="Times New Roman" w:hAnsi="Times New Roman" w:cs="Times New Roman"/>
+          <w:sz w:val="24"/>
+          <w:szCs w:val="24"/>
+        </w:rPr>
+        <w:t xml:space="preserve"> file and:</w:t>
       </w:r>
     </w:p>
     <w:p>
@@ -366,8 +488,18 @@
           <w:sz w:val="24"/>
           <w:szCs w:val="24"/>
         </w:rPr>
-        <w:t>Converted API call into a pandas dataframe</w:t>
-      </w:r>
+        <w:t xml:space="preserve">Converted API call into a pandas </w:t>
+      </w:r>
+      <w:proofErr w:type="spellStart"/>
+      <w:r>
+        <w:rPr>
+          <w:rFonts w:ascii="Times New Roman" w:hAnsi="Times New Roman" w:cs="Times New Roman"/>
+          <w:sz w:val="24"/>
+          <w:szCs w:val="24"/>
+        </w:rPr>
+        <w:t>dataframe</w:t>
+      </w:r>
+      <w:proofErr w:type="spellEnd"/>
     </w:p>
     <w:p>
       <w:pPr>
@@ -434,13 +566,23 @@
           <w:szCs w:val="24"/>
         </w:rPr>
       </w:pPr>
-      <w:r>
-        <w:rPr>
-          <w:rFonts w:ascii="Times New Roman" w:hAnsi="Times New Roman" w:cs="Times New Roman"/>
-          <w:sz w:val="24"/>
-          <w:szCs w:val="24"/>
-        </w:rPr>
-        <w:t>.drop(['GEO_ID',"NAME","YEAR","NAICS2017","SEX","ETH_GROUP","RACE_GROUP","VET_GROUP","NSFSZFI","FIRMPDEMP_F","FIRMPDEMP_PCT_F","RCPPDEMP_F","RCPPDEMP_PCT_F","EMP_F","EMP_PCT_F","PAYANN_F","PAYANN_PCT_F","FIRMPDEMP_S","FIRMPDEMP_S_F","FIRMPDEMP_PCT_S"]</w:t>
+      <w:proofErr w:type="gramStart"/>
+      <w:r>
+        <w:rPr>
+          <w:rFonts w:ascii="Times New Roman" w:hAnsi="Times New Roman" w:cs="Times New Roman"/>
+          <w:sz w:val="24"/>
+          <w:szCs w:val="24"/>
+        </w:rPr>
+        <w:t>.drop</w:t>
+      </w:r>
+      <w:proofErr w:type="gramEnd"/>
+      <w:r>
+        <w:rPr>
+          <w:rFonts w:ascii="Times New Roman" w:hAnsi="Times New Roman" w:cs="Times New Roman"/>
+          <w:sz w:val="24"/>
+          <w:szCs w:val="24"/>
+        </w:rPr>
+        <w:t>(['GEO_ID',"NAME","YEAR","NAICS2017","SEX","ETH_GROUP","RACE_GROUP","VET_GROUP","NSFSZFI","FIRMPDEMP_F","FIRMPDEMP_PCT_F","RCPPDEMP_F","RCPPDEMP_PCT_F","EMP_F","EMP_PCT_F","PAYANN_F","PAYANN_PCT_F","FIRMPDEMP_S","FIRMPDEMP_S_F","FIRMPDEMP_PCT_S"]</w:t>
       </w:r>
     </w:p>
     <w:p>
@@ -456,21 +598,41 @@
           <w:szCs w:val="24"/>
         </w:rPr>
       </w:pPr>
-      <w:r>
-        <w:rPr>
-          <w:rFonts w:ascii="Times New Roman" w:hAnsi="Times New Roman" w:cs="Times New Roman"/>
-          <w:sz w:val="24"/>
-          <w:szCs w:val="24"/>
-        </w:rPr>
-        <w:t>+ .drop(</w:t>
-      </w:r>
-      <w:r>
-        <w:rPr>
-          <w:rFonts w:ascii="Times New Roman" w:hAnsi="Times New Roman" w:cs="Times New Roman"/>
-          <w:sz w:val="24"/>
-          <w:szCs w:val="24"/>
-        </w:rPr>
-        <w:t>tech_df.columns[16:],axis = 1</w:t>
+      <w:proofErr w:type="gramStart"/>
+      <w:r>
+        <w:rPr>
+          <w:rFonts w:ascii="Times New Roman" w:hAnsi="Times New Roman" w:cs="Times New Roman"/>
+          <w:sz w:val="24"/>
+          <w:szCs w:val="24"/>
+        </w:rPr>
+        <w:t>+ .drop</w:t>
+      </w:r>
+      <w:proofErr w:type="gramEnd"/>
+      <w:r>
+        <w:rPr>
+          <w:rFonts w:ascii="Times New Roman" w:hAnsi="Times New Roman" w:cs="Times New Roman"/>
+          <w:sz w:val="24"/>
+          <w:szCs w:val="24"/>
+        </w:rPr>
+        <w:t>(</w:t>
+      </w:r>
+      <w:proofErr w:type="spellStart"/>
+      <w:r>
+        <w:rPr>
+          <w:rFonts w:ascii="Times New Roman" w:hAnsi="Times New Roman" w:cs="Times New Roman"/>
+          <w:sz w:val="24"/>
+          <w:szCs w:val="24"/>
+        </w:rPr>
+        <w:t>tech_df.columns</w:t>
+      </w:r>
+      <w:proofErr w:type="spellEnd"/>
+      <w:r>
+        <w:rPr>
+          <w:rFonts w:ascii="Times New Roman" w:hAnsi="Times New Roman" w:cs="Times New Roman"/>
+          <w:sz w:val="24"/>
+          <w:szCs w:val="24"/>
+        </w:rPr>
+        <w:t>[16:],axis = 1</w:t>
       </w:r>
       <w:r>
         <w:rPr>
@@ -522,7 +684,25 @@
           <w:sz w:val="24"/>
           <w:szCs w:val="24"/>
         </w:rPr>
-        <w:t>Saved clean dataframe as ‘TechImpactCensusData.xlsx’ which each member transformed for their respective visualizations</w:t>
+        <w:t xml:space="preserve">Saved clean </w:t>
+      </w:r>
+      <w:proofErr w:type="spellStart"/>
+      <w:r>
+        <w:rPr>
+          <w:rFonts w:ascii="Times New Roman" w:hAnsi="Times New Roman" w:cs="Times New Roman"/>
+          <w:sz w:val="24"/>
+          <w:szCs w:val="24"/>
+        </w:rPr>
+        <w:t>dataframe</w:t>
+      </w:r>
+      <w:proofErr w:type="spellEnd"/>
+      <w:r>
+        <w:rPr>
+          <w:rFonts w:ascii="Times New Roman" w:hAnsi="Times New Roman" w:cs="Times New Roman"/>
+          <w:sz w:val="24"/>
+          <w:szCs w:val="24"/>
+        </w:rPr>
+        <w:t xml:space="preserve"> as ‘TechImpactCensusData.xlsx’ which each member transformed for their respective visualizations</w:t>
       </w:r>
     </w:p>
     <w:p>
@@ -589,8 +769,18 @@
           <w:sz w:val="24"/>
           <w:szCs w:val="24"/>
         </w:rPr>
-        <w:t>Read cleaned ‘TechImpactCensusData.xlsx’ into a pandas dataframe</w:t>
-      </w:r>
+        <w:t xml:space="preserve">Read cleaned ‘TechImpactCensusData.xlsx’ into a pandas </w:t>
+      </w:r>
+      <w:proofErr w:type="spellStart"/>
+      <w:r>
+        <w:rPr>
+          <w:rFonts w:ascii="Times New Roman" w:hAnsi="Times New Roman" w:cs="Times New Roman"/>
+          <w:sz w:val="24"/>
+          <w:szCs w:val="24"/>
+        </w:rPr>
+        <w:t>dataframe</w:t>
+      </w:r>
+      <w:proofErr w:type="spellEnd"/>
     </w:p>
     <w:p>
       <w:pPr>
@@ -700,173 +890,23 @@
         <w:tab/>
         <w:t xml:space="preserve"> </w:t>
       </w:r>
-      <w:r>
-        <w:rPr>
-          <w:rFonts w:ascii="Times New Roman" w:hAnsi="Times New Roman" w:cs="Times New Roman"/>
-          <w:sz w:val="24"/>
-          <w:szCs w:val="24"/>
-        </w:rPr>
-        <w:t xml:space="preserve">ai_factor = </w:t>
-      </w:r>
-      <w:r>
-        <w:rPr>
-          <w:rFonts w:ascii="Times New Roman" w:hAnsi="Times New Roman" w:cs="Times New Roman"/>
-          <w:sz w:val="24"/>
-          <w:szCs w:val="24"/>
-        </w:rPr>
-        <w:t>[</w:t>
-      </w:r>
-      <w:r>
-        <w:rPr>
-          <w:rFonts w:ascii="Times New Roman" w:hAnsi="Times New Roman" w:cs="Times New Roman"/>
-          <w:sz w:val="24"/>
-          <w:szCs w:val="24"/>
-        </w:rPr>
-        <w:t>'T1E36R01',</w:t>
-      </w:r>
-      <w:r>
-        <w:rPr>
-          <w:rFonts w:ascii="Times New Roman" w:hAnsi="Times New Roman" w:cs="Times New Roman"/>
-          <w:sz w:val="24"/>
-          <w:szCs w:val="24"/>
-        </w:rPr>
-        <w:t xml:space="preserve"> </w:t>
-      </w:r>
-      <w:r>
-        <w:rPr>
-          <w:rFonts w:ascii="Times New Roman" w:hAnsi="Times New Roman" w:cs="Times New Roman"/>
-          <w:sz w:val="24"/>
-          <w:szCs w:val="24"/>
-        </w:rPr>
-        <w:t>'T1E36R02',</w:t>
-      </w:r>
-      <w:r>
-        <w:rPr>
-          <w:rFonts w:ascii="Times New Roman" w:hAnsi="Times New Roman" w:cs="Times New Roman"/>
-          <w:sz w:val="24"/>
-          <w:szCs w:val="24"/>
-        </w:rPr>
-        <w:t xml:space="preserve"> </w:t>
-      </w:r>
-      <w:r>
-        <w:rPr>
-          <w:rFonts w:ascii="Times New Roman" w:hAnsi="Times New Roman" w:cs="Times New Roman"/>
-          <w:sz w:val="24"/>
-          <w:szCs w:val="24"/>
-        </w:rPr>
-        <w:t>'T1E36R03',</w:t>
-      </w:r>
-      <w:r>
-        <w:rPr>
-          <w:rFonts w:ascii="Times New Roman" w:hAnsi="Times New Roman" w:cs="Times New Roman"/>
-          <w:sz w:val="24"/>
-          <w:szCs w:val="24"/>
-        </w:rPr>
-        <w:t xml:space="preserve"> </w:t>
-      </w:r>
-      <w:r>
-        <w:rPr>
-          <w:rFonts w:ascii="Times New Roman" w:hAnsi="Times New Roman" w:cs="Times New Roman"/>
-          <w:sz w:val="24"/>
-          <w:szCs w:val="24"/>
-        </w:rPr>
-        <w:t>'T1E36R04',</w:t>
-      </w:r>
-      <w:r>
-        <w:rPr>
-          <w:rFonts w:ascii="Times New Roman" w:hAnsi="Times New Roman" w:cs="Times New Roman"/>
-          <w:sz w:val="24"/>
-          <w:szCs w:val="24"/>
-        </w:rPr>
-        <w:t xml:space="preserve"> </w:t>
-      </w:r>
-      <w:r>
-        <w:rPr>
-          <w:rFonts w:ascii="Times New Roman" w:hAnsi="Times New Roman" w:cs="Times New Roman"/>
-          <w:sz w:val="24"/>
-          <w:szCs w:val="24"/>
-        </w:rPr>
-        <w:t>'T1E36R05',</w:t>
-      </w:r>
-      <w:r>
-        <w:rPr>
-          <w:rFonts w:ascii="Times New Roman" w:hAnsi="Times New Roman" w:cs="Times New Roman"/>
-          <w:sz w:val="24"/>
-          <w:szCs w:val="24"/>
-        </w:rPr>
-        <w:t xml:space="preserve"> </w:t>
-      </w:r>
-      <w:r>
-        <w:rPr>
-          <w:rFonts w:ascii="Times New Roman" w:hAnsi="Times New Roman" w:cs="Times New Roman"/>
-          <w:sz w:val="24"/>
-          <w:szCs w:val="24"/>
-        </w:rPr>
-        <w:t>'T1E36R06',</w:t>
-      </w:r>
-      <w:r>
-        <w:rPr>
-          <w:rFonts w:ascii="Times New Roman" w:hAnsi="Times New Roman" w:cs="Times New Roman"/>
-          <w:sz w:val="24"/>
-          <w:szCs w:val="24"/>
-        </w:rPr>
-        <w:t xml:space="preserve"> </w:t>
-      </w:r>
-      <w:r>
-        <w:rPr>
-          <w:rFonts w:ascii="Times New Roman" w:hAnsi="Times New Roman" w:cs="Times New Roman"/>
-          <w:sz w:val="24"/>
-          <w:szCs w:val="24"/>
-        </w:rPr>
-        <w:t>'T1E36R07',</w:t>
-      </w:r>
-      <w:r>
-        <w:rPr>
-          <w:rFonts w:ascii="Times New Roman" w:hAnsi="Times New Roman" w:cs="Times New Roman"/>
-          <w:sz w:val="24"/>
-          <w:szCs w:val="24"/>
-        </w:rPr>
-        <w:t xml:space="preserve"> </w:t>
-      </w:r>
-      <w:r>
-        <w:rPr>
-          <w:rFonts w:ascii="Times New Roman" w:hAnsi="Times New Roman" w:cs="Times New Roman"/>
-          <w:sz w:val="24"/>
-          <w:szCs w:val="24"/>
-        </w:rPr>
-        <w:t>'T1E36R08',</w:t>
-      </w:r>
-      <w:r>
-        <w:rPr>
-          <w:rFonts w:ascii="Times New Roman" w:hAnsi="Times New Roman" w:cs="Times New Roman"/>
-          <w:sz w:val="24"/>
-          <w:szCs w:val="24"/>
-        </w:rPr>
-        <w:t xml:space="preserve"> </w:t>
-      </w:r>
-      <w:r>
-        <w:rPr>
-          <w:rFonts w:ascii="Times New Roman" w:hAnsi="Times New Roman" w:cs="Times New Roman"/>
-          <w:sz w:val="24"/>
-          <w:szCs w:val="24"/>
-        </w:rPr>
-        <w:t>'T1E36R09',</w:t>
-      </w:r>
-      <w:r>
-        <w:rPr>
-          <w:rFonts w:ascii="Times New Roman" w:hAnsi="Times New Roman" w:cs="Times New Roman"/>
-          <w:sz w:val="24"/>
-          <w:szCs w:val="24"/>
-        </w:rPr>
-        <w:t xml:space="preserve"> </w:t>
-      </w:r>
-      <w:r>
-        <w:rPr>
-          <w:rFonts w:ascii="Times New Roman" w:hAnsi="Times New Roman" w:cs="Times New Roman"/>
-          <w:sz w:val="24"/>
-          <w:szCs w:val="24"/>
-        </w:rPr>
-        <w:t>'T1E36R10']</w:t>
+      <w:proofErr w:type="spellStart"/>
+      <w:r>
+        <w:rPr>
+          <w:rFonts w:ascii="Times New Roman" w:hAnsi="Times New Roman" w:cs="Times New Roman"/>
+          <w:sz w:val="24"/>
+          <w:szCs w:val="24"/>
+        </w:rPr>
+        <w:t>ai_factor</w:t>
+      </w:r>
+      <w:proofErr w:type="spellEnd"/>
+      <w:r>
+        <w:rPr>
+          <w:rFonts w:ascii="Times New Roman" w:hAnsi="Times New Roman" w:cs="Times New Roman"/>
+          <w:sz w:val="24"/>
+          <w:szCs w:val="24"/>
+        </w:rPr>
+        <w:t xml:space="preserve"> = ['T1E36R01', 'T1E36R02', 'T1E36R03', 'T1E36R04', 'T1E36R05', 'T1E36R06', 'T1E36R07', 'T1E36R08', 'T1E36R09', 'T1E36R10']</w:t>
       </w:r>
     </w:p>
     <w:p>
@@ -940,7 +980,71 @@
           <w:sz w:val="24"/>
           <w:szCs w:val="24"/>
         </w:rPr>
-        <w:t>Three dataframes were created by filtering the original dataframe, first by sector (health or finance) and then by whether or not ‘FACTORS_P’ .isin() the corresponding factor list</w:t>
+        <w:t xml:space="preserve">Three </w:t>
+      </w:r>
+      <w:proofErr w:type="spellStart"/>
+      <w:r>
+        <w:rPr>
+          <w:rFonts w:ascii="Times New Roman" w:hAnsi="Times New Roman" w:cs="Times New Roman"/>
+          <w:sz w:val="24"/>
+          <w:szCs w:val="24"/>
+        </w:rPr>
+        <w:t>dataframes</w:t>
+      </w:r>
+      <w:proofErr w:type="spellEnd"/>
+      <w:r>
+        <w:rPr>
+          <w:rFonts w:ascii="Times New Roman" w:hAnsi="Times New Roman" w:cs="Times New Roman"/>
+          <w:sz w:val="24"/>
+          <w:szCs w:val="24"/>
+        </w:rPr>
+        <w:t xml:space="preserve"> were created by filtering the original </w:t>
+      </w:r>
+      <w:proofErr w:type="spellStart"/>
+      <w:r>
+        <w:rPr>
+          <w:rFonts w:ascii="Times New Roman" w:hAnsi="Times New Roman" w:cs="Times New Roman"/>
+          <w:sz w:val="24"/>
+          <w:szCs w:val="24"/>
+        </w:rPr>
+        <w:t>dataframe</w:t>
+      </w:r>
+      <w:proofErr w:type="spellEnd"/>
+      <w:r>
+        <w:rPr>
+          <w:rFonts w:ascii="Times New Roman" w:hAnsi="Times New Roman" w:cs="Times New Roman"/>
+          <w:sz w:val="24"/>
+          <w:szCs w:val="24"/>
+        </w:rPr>
+        <w:t>, first by sector (health or finance) and then by whether or not ‘FACTORS_P</w:t>
+      </w:r>
+      <w:proofErr w:type="gramStart"/>
+      <w:r>
+        <w:rPr>
+          <w:rFonts w:ascii="Times New Roman" w:hAnsi="Times New Roman" w:cs="Times New Roman"/>
+          <w:sz w:val="24"/>
+          <w:szCs w:val="24"/>
+        </w:rPr>
+        <w:t>’ .</w:t>
+      </w:r>
+      <w:proofErr w:type="spellStart"/>
+      <w:r>
+        <w:rPr>
+          <w:rFonts w:ascii="Times New Roman" w:hAnsi="Times New Roman" w:cs="Times New Roman"/>
+          <w:sz w:val="24"/>
+          <w:szCs w:val="24"/>
+        </w:rPr>
+        <w:t>isin</w:t>
+      </w:r>
+      <w:proofErr w:type="spellEnd"/>
+      <w:proofErr w:type="gramEnd"/>
+      <w:r>
+        <w:rPr>
+          <w:rFonts w:ascii="Times New Roman" w:hAnsi="Times New Roman" w:cs="Times New Roman"/>
+          <w:sz w:val="24"/>
+          <w:szCs w:val="24"/>
+        </w:rPr>
+        <w:t>() the corresponding factor list</w:t>
       </w:r>
     </w:p>
     <w:p>
@@ -962,7 +1066,25 @@
           <w:sz w:val="24"/>
           <w:szCs w:val="24"/>
         </w:rPr>
-        <w:t>This gives us three dataframes for both industries, each corresponding to a different technology</w:t>
+        <w:t xml:space="preserve">This gives us three </w:t>
+      </w:r>
+      <w:proofErr w:type="spellStart"/>
+      <w:r>
+        <w:rPr>
+          <w:rFonts w:ascii="Times New Roman" w:hAnsi="Times New Roman" w:cs="Times New Roman"/>
+          <w:sz w:val="24"/>
+          <w:szCs w:val="24"/>
+        </w:rPr>
+        <w:t>dataframes</w:t>
+      </w:r>
+      <w:proofErr w:type="spellEnd"/>
+      <w:r>
+        <w:rPr>
+          <w:rFonts w:ascii="Times New Roman" w:hAnsi="Times New Roman" w:cs="Times New Roman"/>
+          <w:sz w:val="24"/>
+          <w:szCs w:val="24"/>
+        </w:rPr>
+        <w:t xml:space="preserve"> for both industries, each corresponding to a different technology</w:t>
       </w:r>
     </w:p>
     <w:p>
@@ -1024,13 +1146,23 @@
           <w:szCs w:val="24"/>
         </w:rPr>
       </w:pPr>
-      <w:r>
-        <w:rPr>
-          <w:rFonts w:ascii="Times New Roman" w:hAnsi="Times New Roman" w:cs="Times New Roman"/>
-          <w:sz w:val="24"/>
-          <w:szCs w:val="24"/>
-        </w:rPr>
-        <w:t>replace_labels = ['Too expensive',</w:t>
+      <w:proofErr w:type="spellStart"/>
+      <w:r>
+        <w:rPr>
+          <w:rFonts w:ascii="Times New Roman" w:hAnsi="Times New Roman" w:cs="Times New Roman"/>
+          <w:sz w:val="24"/>
+          <w:szCs w:val="24"/>
+        </w:rPr>
+        <w:t>replace_labels</w:t>
+      </w:r>
+      <w:proofErr w:type="spellEnd"/>
+      <w:r>
+        <w:rPr>
+          <w:rFonts w:ascii="Times New Roman" w:hAnsi="Times New Roman" w:cs="Times New Roman"/>
+          <w:sz w:val="24"/>
+          <w:szCs w:val="24"/>
+        </w:rPr>
+        <w:t xml:space="preserve"> = ['Too expensive',</w:t>
       </w:r>
       <w:r>
         <w:rPr>
@@ -1180,7 +1312,25 @@
           <w:sz w:val="24"/>
           <w:szCs w:val="24"/>
         </w:rPr>
-        <w:t xml:space="preserve"> dataframes to</w:t>
+        <w:t xml:space="preserve"> </w:t>
+      </w:r>
+      <w:proofErr w:type="spellStart"/>
+      <w:r>
+        <w:rPr>
+          <w:rFonts w:ascii="Times New Roman" w:hAnsi="Times New Roman" w:cs="Times New Roman"/>
+          <w:sz w:val="24"/>
+          <w:szCs w:val="24"/>
+        </w:rPr>
+        <w:t>dataframes</w:t>
+      </w:r>
+      <w:proofErr w:type="spellEnd"/>
+      <w:r>
+        <w:rPr>
+          <w:rFonts w:ascii="Times New Roman" w:hAnsi="Times New Roman" w:cs="Times New Roman"/>
+          <w:sz w:val="24"/>
+          <w:szCs w:val="24"/>
+        </w:rPr>
+        <w:t xml:space="preserve"> to</w:t>
       </w:r>
       <w:r>
         <w:rPr>
@@ -1196,7 +1346,25 @@
           <w:sz w:val="24"/>
           <w:szCs w:val="24"/>
         </w:rPr>
-        <w:t xml:space="preserve"> include the limiting factor labels and their corresponding number of firms: df = df[[‘FACTORS_P_LABEL’, “FIRMPDEMP’]]</w:t>
+        <w:t xml:space="preserve"> include the limiting factor labels and their corresponding number of firms: df = </w:t>
+      </w:r>
+      <w:proofErr w:type="gramStart"/>
+      <w:r>
+        <w:rPr>
+          <w:rFonts w:ascii="Times New Roman" w:hAnsi="Times New Roman" w:cs="Times New Roman"/>
+          <w:sz w:val="24"/>
+          <w:szCs w:val="24"/>
+        </w:rPr>
+        <w:t>df[</w:t>
+      </w:r>
+      <w:proofErr w:type="gramEnd"/>
+      <w:r>
+        <w:rPr>
+          <w:rFonts w:ascii="Times New Roman" w:hAnsi="Times New Roman" w:cs="Times New Roman"/>
+          <w:sz w:val="24"/>
+          <w:szCs w:val="24"/>
+        </w:rPr>
+        <w:t>[‘FACTORS_P_LABEL’, “FIRMPDEMP’]]</w:t>
       </w:r>
     </w:p>
     <w:p>
@@ -1218,8 +1386,18 @@
           <w:sz w:val="24"/>
           <w:szCs w:val="24"/>
         </w:rPr>
-        <w:t>Finally, we set the ‘FACTORS_P_LABEL’ column as the index for each dataframe</w:t>
-      </w:r>
+        <w:t xml:space="preserve">Finally, we set the ‘FACTORS_P_LABEL’ column as the index for each </w:t>
+      </w:r>
+      <w:proofErr w:type="spellStart"/>
+      <w:r>
+        <w:rPr>
+          <w:rFonts w:ascii="Times New Roman" w:hAnsi="Times New Roman" w:cs="Times New Roman"/>
+          <w:sz w:val="24"/>
+          <w:szCs w:val="24"/>
+        </w:rPr>
+        <w:t>dataframe</w:t>
+      </w:r>
+      <w:proofErr w:type="spellEnd"/>
     </w:p>
     <w:p>
       <w:pPr>
@@ -1240,7 +1418,61 @@
           <w:sz w:val="24"/>
           <w:szCs w:val="24"/>
         </w:rPr>
-        <w:t>We then combined the dataframes so that we had one dataframe for each sector, this resulted in two dataframes each with the limiting factor labels as their index + three columns which we named ‘Specialized Software’, ’AI Technology’, and ‘Cloud-Based Technology’ respectively</w:t>
+        <w:t xml:space="preserve">We then combined the </w:t>
+      </w:r>
+      <w:proofErr w:type="spellStart"/>
+      <w:r>
+        <w:rPr>
+          <w:rFonts w:ascii="Times New Roman" w:hAnsi="Times New Roman" w:cs="Times New Roman"/>
+          <w:sz w:val="24"/>
+          <w:szCs w:val="24"/>
+        </w:rPr>
+        <w:t>dataframes</w:t>
+      </w:r>
+      <w:proofErr w:type="spellEnd"/>
+      <w:r>
+        <w:rPr>
+          <w:rFonts w:ascii="Times New Roman" w:hAnsi="Times New Roman" w:cs="Times New Roman"/>
+          <w:sz w:val="24"/>
+          <w:szCs w:val="24"/>
+        </w:rPr>
+        <w:t xml:space="preserve"> so that we had one </w:t>
+      </w:r>
+      <w:proofErr w:type="spellStart"/>
+      <w:r>
+        <w:rPr>
+          <w:rFonts w:ascii="Times New Roman" w:hAnsi="Times New Roman" w:cs="Times New Roman"/>
+          <w:sz w:val="24"/>
+          <w:szCs w:val="24"/>
+        </w:rPr>
+        <w:t>dataframe</w:t>
+      </w:r>
+      <w:proofErr w:type="spellEnd"/>
+      <w:r>
+        <w:rPr>
+          <w:rFonts w:ascii="Times New Roman" w:hAnsi="Times New Roman" w:cs="Times New Roman"/>
+          <w:sz w:val="24"/>
+          <w:szCs w:val="24"/>
+        </w:rPr>
+        <w:t xml:space="preserve"> for each sector, this resulted in two </w:t>
+      </w:r>
+      <w:proofErr w:type="spellStart"/>
+      <w:r>
+        <w:rPr>
+          <w:rFonts w:ascii="Times New Roman" w:hAnsi="Times New Roman" w:cs="Times New Roman"/>
+          <w:sz w:val="24"/>
+          <w:szCs w:val="24"/>
+        </w:rPr>
+        <w:t>dataframes</w:t>
+      </w:r>
+      <w:proofErr w:type="spellEnd"/>
+      <w:r>
+        <w:rPr>
+          <w:rFonts w:ascii="Times New Roman" w:hAnsi="Times New Roman" w:cs="Times New Roman"/>
+          <w:sz w:val="24"/>
+          <w:szCs w:val="24"/>
+        </w:rPr>
+        <w:t xml:space="preserve"> each with the limiting factor labels as their index + three columns which we named ‘Specialized Software’, ’AI Technology’, and ‘Cloud-Based Technology’ respectively</w:t>
       </w:r>
     </w:p>
     <w:p>
@@ -1284,7 +1516,25 @@
           <w:sz w:val="24"/>
           <w:szCs w:val="24"/>
         </w:rPr>
-        <w:t>To plot the ‘Distribution of Technology Limiting Factor’ bar graphs we created copies of these dataframes and dropped the ‘Too expensive’ indices to look at the distribution of less popular factors</w:t>
+        <w:t xml:space="preserve">To plot the ‘Distribution of Technology Limiting Factor’ bar graphs we created copies of these </w:t>
+      </w:r>
+      <w:proofErr w:type="spellStart"/>
+      <w:r>
+        <w:rPr>
+          <w:rFonts w:ascii="Times New Roman" w:hAnsi="Times New Roman" w:cs="Times New Roman"/>
+          <w:sz w:val="24"/>
+          <w:szCs w:val="24"/>
+        </w:rPr>
+        <w:t>dataframes</w:t>
+      </w:r>
+      <w:proofErr w:type="spellEnd"/>
+      <w:r>
+        <w:rPr>
+          <w:rFonts w:ascii="Times New Roman" w:hAnsi="Times New Roman" w:cs="Times New Roman"/>
+          <w:sz w:val="24"/>
+          <w:szCs w:val="24"/>
+        </w:rPr>
+        <w:t xml:space="preserve"> and dropped the ‘Too expensive’ indices to look at the distribution of less popular factors</w:t>
       </w:r>
     </w:p>
     <w:p>
@@ -1330,7 +1580,25 @@
           <w:sz w:val="24"/>
           <w:szCs w:val="24"/>
         </w:rPr>
-        <w:t xml:space="preserve"> we grouped the dataframes into two limiting factors groups: ‘Too expensive’ and ‘Other’ which was a sum of all other responses</w:t>
+        <w:t xml:space="preserve"> we grouped the </w:t>
+      </w:r>
+      <w:proofErr w:type="spellStart"/>
+      <w:r>
+        <w:rPr>
+          <w:rFonts w:ascii="Times New Roman" w:hAnsi="Times New Roman" w:cs="Times New Roman"/>
+          <w:sz w:val="24"/>
+          <w:szCs w:val="24"/>
+        </w:rPr>
+        <w:t>dataframes</w:t>
+      </w:r>
+      <w:proofErr w:type="spellEnd"/>
+      <w:r>
+        <w:rPr>
+          <w:rFonts w:ascii="Times New Roman" w:hAnsi="Times New Roman" w:cs="Times New Roman"/>
+          <w:sz w:val="24"/>
+          <w:szCs w:val="24"/>
+        </w:rPr>
+        <w:t xml:space="preserve"> into two limiting factors groups: ‘Too expensive’ and ‘Other’ which was a sum of all other responses</w:t>
       </w:r>
     </w:p>
     <w:p>
@@ -1353,7 +1621,16 @@
           <w:szCs w:val="24"/>
         </w:rPr>
         <w:lastRenderedPageBreak/>
-        <w:t xml:space="preserve">Finally, the </w:t>
+        <w:t xml:space="preserve">Finally, </w:t>
+      </w:r>
+      <w:proofErr w:type="gramStart"/>
+      <w:r>
+        <w:rPr>
+          <w:rFonts w:ascii="Times New Roman" w:hAnsi="Times New Roman" w:cs="Times New Roman"/>
+          <w:sz w:val="24"/>
+          <w:szCs w:val="24"/>
+        </w:rPr>
+        <w:t xml:space="preserve">the </w:t>
       </w:r>
       <w:r>
         <w:rPr>
@@ -1371,6 +1648,7 @@
         </w:rPr>
         <w:t>‘</w:t>
       </w:r>
+      <w:proofErr w:type="gramEnd"/>
       <w:r>
         <w:rPr>
           <w:rFonts w:ascii="Times New Roman" w:hAnsi="Times New Roman" w:cs="Times New Roman"/>
@@ -1385,8 +1663,194 @@
           <w:sz w:val="24"/>
           <w:szCs w:val="24"/>
         </w:rPr>
-        <w:t>’ pie charts were made after grouping the dataframes into three groups: ‘No Limiting Factors’, ‘Tech not applicable’, and ‘Limiting Factors’</w:t>
-      </w:r>
+        <w:t xml:space="preserve">’ pie charts were made after grouping the </w:t>
+      </w:r>
+      <w:proofErr w:type="spellStart"/>
+      <w:r>
+        <w:rPr>
+          <w:rFonts w:ascii="Times New Roman" w:hAnsi="Times New Roman" w:cs="Times New Roman"/>
+          <w:sz w:val="24"/>
+          <w:szCs w:val="24"/>
+        </w:rPr>
+        <w:t>dataframes</w:t>
+      </w:r>
+      <w:proofErr w:type="spellEnd"/>
+      <w:r>
+        <w:rPr>
+          <w:rFonts w:ascii="Times New Roman" w:hAnsi="Times New Roman" w:cs="Times New Roman"/>
+          <w:sz w:val="24"/>
+          <w:szCs w:val="24"/>
+        </w:rPr>
+        <w:t xml:space="preserve"> into three groups: ‘No Limiting Factors’, ‘Tech not applicable’, and ‘Limiting Factors’</w:t>
+      </w:r>
+    </w:p>
+    <w:p>
+      <w:pPr>
+        <w:rPr>
+          <w:rFonts w:ascii="Times New Roman" w:hAnsi="Times New Roman" w:cs="Times New Roman"/>
+          <w:sz w:val="24"/>
+          <w:szCs w:val="24"/>
+          <w:u w:val="single"/>
+        </w:rPr>
+      </w:pPr>
+      <w:r>
+        <w:rPr>
+          <w:rFonts w:ascii="Times New Roman" w:hAnsi="Times New Roman" w:cs="Times New Roman"/>
+          <w:sz w:val="24"/>
+          <w:szCs w:val="24"/>
+          <w:u w:val="single"/>
+        </w:rPr>
+        <w:t>Security concerns surrounding Cloud Based Technology</w:t>
+      </w:r>
+    </w:p>
+    <w:p>
+      <w:pPr>
+        <w:pStyle w:val="ListParagraph"/>
+        <w:numPr>
+          <w:ilvl w:val="0"/>
+          <w:numId w:val="3"/>
+        </w:numPr>
+        <w:rPr>
+          <w:rFonts w:ascii="Times New Roman" w:hAnsi="Times New Roman" w:cs="Times New Roman"/>
+          <w:sz w:val="24"/>
+          <w:szCs w:val="24"/>
+        </w:rPr>
+      </w:pPr>
+      <w:r>
+        <w:rPr>
+          <w:rFonts w:ascii="Times New Roman" w:hAnsi="Times New Roman" w:cs="Times New Roman"/>
+          <w:sz w:val="24"/>
+          <w:szCs w:val="24"/>
+        </w:rPr>
+        <w:t xml:space="preserve">Read cleaned ‘TechImpactCensusData.xlsx’ into a pandas </w:t>
+      </w:r>
+      <w:proofErr w:type="spellStart"/>
+      <w:r>
+        <w:rPr>
+          <w:rFonts w:ascii="Times New Roman" w:hAnsi="Times New Roman" w:cs="Times New Roman"/>
+          <w:sz w:val="24"/>
+          <w:szCs w:val="24"/>
+        </w:rPr>
+        <w:t>dataframe</w:t>
+      </w:r>
+      <w:proofErr w:type="spellEnd"/>
+    </w:p>
+    <w:p>
+      <w:pPr>
+        <w:pStyle w:val="ListParagraph"/>
+        <w:numPr>
+          <w:ilvl w:val="0"/>
+          <w:numId w:val="3"/>
+        </w:numPr>
+        <w:rPr>
+          <w:rFonts w:ascii="Times New Roman" w:hAnsi="Times New Roman" w:cs="Times New Roman"/>
+          <w:sz w:val="24"/>
+          <w:szCs w:val="24"/>
+        </w:rPr>
+      </w:pPr>
+      <w:r>
+        <w:rPr>
+          <w:rFonts w:ascii="Times New Roman" w:hAnsi="Times New Roman" w:cs="Times New Roman"/>
+          <w:sz w:val="24"/>
+          <w:szCs w:val="24"/>
+        </w:rPr>
+        <w:t xml:space="preserve">Drop the following columns: </w:t>
+      </w:r>
+      <w:r>
+        <w:rPr>
+          <w:rFonts w:ascii="Times New Roman" w:hAnsi="Times New Roman" w:cs="Times New Roman"/>
+          <w:sz w:val="24"/>
+          <w:szCs w:val="24"/>
+        </w:rPr>
+        <w:t>["SEX_LABEL","ETH_GROUP_LABEL","RACE_GROUP_LABEL","VET_GROUP_LABEL","NSFSZFI_LABEL"]</w:t>
+      </w:r>
+    </w:p>
+    <w:p>
+      <w:pPr>
+        <w:pStyle w:val="ListParagraph"/>
+        <w:numPr>
+          <w:ilvl w:val="0"/>
+          <w:numId w:val="3"/>
+        </w:numPr>
+        <w:rPr>
+          <w:rFonts w:ascii="Times New Roman" w:hAnsi="Times New Roman" w:cs="Times New Roman"/>
+          <w:sz w:val="24"/>
+          <w:szCs w:val="24"/>
+        </w:rPr>
+      </w:pPr>
+      <w:r>
+        <w:rPr>
+          <w:rFonts w:ascii="Times New Roman" w:hAnsi="Times New Roman" w:cs="Times New Roman"/>
+          <w:sz w:val="24"/>
+          <w:szCs w:val="24"/>
+        </w:rPr>
+        <w:t>Removed the rows with these values for the column FACTORS_P_LABEL: Technology not applicable to this business</w:t>
+      </w:r>
+      <w:r>
+        <w:rPr>
+          <w:rFonts w:ascii="Times New Roman" w:hAnsi="Times New Roman" w:cs="Times New Roman"/>
+          <w:sz w:val="24"/>
+          <w:szCs w:val="24"/>
+        </w:rPr>
+        <w:t xml:space="preserve">, </w:t>
+      </w:r>
+      <w:proofErr w:type="gramStart"/>
+      <w:r>
+        <w:rPr>
+          <w:rFonts w:ascii="Times New Roman" w:hAnsi="Times New Roman" w:cs="Times New Roman"/>
+          <w:sz w:val="24"/>
+          <w:szCs w:val="24"/>
+        </w:rPr>
+        <w:t>No</w:t>
+      </w:r>
+      <w:proofErr w:type="gramEnd"/>
+      <w:r>
+        <w:rPr>
+          <w:rFonts w:ascii="Times New Roman" w:hAnsi="Times New Roman" w:cs="Times New Roman"/>
+          <w:sz w:val="24"/>
+          <w:szCs w:val="24"/>
+        </w:rPr>
+        <w:t xml:space="preserve"> factors adversely affected the adoption of this technology</w:t>
+      </w:r>
+      <w:r>
+        <w:rPr>
+          <w:rFonts w:ascii="Times New Roman" w:hAnsi="Times New Roman" w:cs="Times New Roman"/>
+          <w:sz w:val="24"/>
+          <w:szCs w:val="24"/>
+        </w:rPr>
+        <w:t>, and lastly the rows for total reporting.</w:t>
+      </w:r>
+    </w:p>
+    <w:p>
+      <w:pPr>
+        <w:pStyle w:val="ListParagraph"/>
+        <w:numPr>
+          <w:ilvl w:val="0"/>
+          <w:numId w:val="3"/>
+        </w:numPr>
+        <w:rPr>
+          <w:rFonts w:ascii="Times New Roman" w:hAnsi="Times New Roman" w:cs="Times New Roman"/>
+          <w:sz w:val="24"/>
+          <w:szCs w:val="24"/>
+        </w:rPr>
+      </w:pPr>
+      <w:r>
+        <w:rPr>
+          <w:rFonts w:ascii="Times New Roman" w:hAnsi="Times New Roman" w:cs="Times New Roman"/>
+          <w:sz w:val="24"/>
+          <w:szCs w:val="24"/>
+        </w:rPr>
+        <w:t xml:space="preserve">Lastly depending on which sector and which technology group you will have to filter the data to only show those criteria. </w:t>
+      </w:r>
+    </w:p>
+    <w:p>
+      <w:pPr>
+        <w:rPr>
+          <w:rFonts w:ascii="Times New Roman" w:hAnsi="Times New Roman" w:cs="Times New Roman"/>
+          <w:sz w:val="24"/>
+          <w:szCs w:val="24"/>
+        </w:rPr>
+      </w:pPr>
     </w:p>
     <w:sectPr>
       <w:pgSz w:w="12240" w:h="15840"/>
@@ -1487,7 +1951,7 @@
     </w:lvl>
   </w:abstractNum>
   <w:abstractNum w:abstractNumId="1" w15:restartNumberingAfterBreak="0">
-    <w:nsid w:val="159C410A"/>
+    <w:nsid w:val="12445F3D"/>
     <w:multiLevelType w:val="hybridMultilevel"/>
     <w:tmpl w:val="98DC93F2"/>
     <w:lvl w:ilvl="0" w:tplc="04090011">
@@ -1575,11 +2039,103 @@
       </w:pPr>
     </w:lvl>
   </w:abstractNum>
+  <w:abstractNum w:abstractNumId="2" w15:restartNumberingAfterBreak="0">
+    <w:nsid w:val="159C410A"/>
+    <w:multiLevelType w:val="hybridMultilevel"/>
+    <w:tmpl w:val="98DC93F2"/>
+    <w:lvl w:ilvl="0" w:tplc="04090011">
+      <w:start w:val="1"/>
+      <w:numFmt w:val="decimal"/>
+      <w:lvlText w:val="%1)"/>
+      <w:lvlJc w:val="left"/>
+      <w:pPr>
+        <w:ind w:left="720" w:hanging="360"/>
+      </w:pPr>
+      <w:rPr>
+        <w:rFonts w:hint="default"/>
+      </w:rPr>
+    </w:lvl>
+    <w:lvl w:ilvl="1" w:tplc="04090019">
+      <w:start w:val="1"/>
+      <w:numFmt w:val="lowerLetter"/>
+      <w:lvlText w:val="%2."/>
+      <w:lvlJc w:val="left"/>
+      <w:pPr>
+        <w:ind w:left="1440" w:hanging="360"/>
+      </w:pPr>
+    </w:lvl>
+    <w:lvl w:ilvl="2" w:tplc="0409001B">
+      <w:start w:val="1"/>
+      <w:numFmt w:val="lowerRoman"/>
+      <w:lvlText w:val="%3."/>
+      <w:lvlJc w:val="right"/>
+      <w:pPr>
+        <w:ind w:left="2160" w:hanging="180"/>
+      </w:pPr>
+    </w:lvl>
+    <w:lvl w:ilvl="3" w:tplc="0409000F" w:tentative="1">
+      <w:start w:val="1"/>
+      <w:numFmt w:val="decimal"/>
+      <w:lvlText w:val="%4."/>
+      <w:lvlJc w:val="left"/>
+      <w:pPr>
+        <w:ind w:left="2880" w:hanging="360"/>
+      </w:pPr>
+    </w:lvl>
+    <w:lvl w:ilvl="4" w:tplc="04090019" w:tentative="1">
+      <w:start w:val="1"/>
+      <w:numFmt w:val="lowerLetter"/>
+      <w:lvlText w:val="%5."/>
+      <w:lvlJc w:val="left"/>
+      <w:pPr>
+        <w:ind w:left="3600" w:hanging="360"/>
+      </w:pPr>
+    </w:lvl>
+    <w:lvl w:ilvl="5" w:tplc="0409001B" w:tentative="1">
+      <w:start w:val="1"/>
+      <w:numFmt w:val="lowerRoman"/>
+      <w:lvlText w:val="%6."/>
+      <w:lvlJc w:val="right"/>
+      <w:pPr>
+        <w:ind w:left="4320" w:hanging="180"/>
+      </w:pPr>
+    </w:lvl>
+    <w:lvl w:ilvl="6" w:tplc="0409000F" w:tentative="1">
+      <w:start w:val="1"/>
+      <w:numFmt w:val="decimal"/>
+      <w:lvlText w:val="%7."/>
+      <w:lvlJc w:val="left"/>
+      <w:pPr>
+        <w:ind w:left="5040" w:hanging="360"/>
+      </w:pPr>
+    </w:lvl>
+    <w:lvl w:ilvl="7" w:tplc="04090019" w:tentative="1">
+      <w:start w:val="1"/>
+      <w:numFmt w:val="lowerLetter"/>
+      <w:lvlText w:val="%8."/>
+      <w:lvlJc w:val="left"/>
+      <w:pPr>
+        <w:ind w:left="5760" w:hanging="360"/>
+      </w:pPr>
+    </w:lvl>
+    <w:lvl w:ilvl="8" w:tplc="0409001B" w:tentative="1">
+      <w:start w:val="1"/>
+      <w:numFmt w:val="lowerRoman"/>
+      <w:lvlText w:val="%9."/>
+      <w:lvlJc w:val="right"/>
+      <w:pPr>
+        <w:ind w:left="6480" w:hanging="180"/>
+      </w:pPr>
+    </w:lvl>
+  </w:abstractNum>
   <w:num w:numId="1">
-    <w:abstractNumId w:val="1"/>
+    <w:abstractNumId w:val="2"/>
   </w:num>
   <w:num w:numId="2">
     <w:abstractNumId w:val="0"/>
+  </w:num>
+  <w:num w:numId="3">
+    <w:abstractNumId w:val="1"/>
   </w:num>
 </w:numbering>
 </file>

</xml_diff>

<commit_message>
Added general section to ETL plus some minor format edits
</commit_message>
<xml_diff>
--- a/Census_Project_ETL_Documentation.docx
+++ b/Census_Project_ETL_Documentation.docx
@@ -1,6 +1,6 @@
 
 <file path=word/document.xml><?xml version="1.0" encoding="utf-8"?>
-<w:document xmlns:wpc="http://schemas.microsoft.com/office/word/2010/wordprocessingCanvas" xmlns:cx="http://schemas.microsoft.com/office/drawing/2014/chartex" xmlns:cx1="http://schemas.microsoft.com/office/drawing/2015/9/8/chartex" xmlns:cx2="http://schemas.microsoft.com/office/drawing/2015/10/21/chartex" xmlns:cx3="http://schemas.microsoft.com/office/drawing/2016/5/9/chartex" xmlns:cx4="http://schemas.microsoft.com/office/drawing/2016/5/10/chartex" xmlns:cx5="http://schemas.microsoft.com/office/drawing/2016/5/11/chartex" xmlns:cx6="http://schemas.microsoft.com/office/drawing/2016/5/12/chartex" xmlns:cx7="http://schemas.microsoft.com/office/drawing/2016/5/13/chartex" xmlns:cx8="http://schemas.microsoft.com/office/drawing/2016/5/14/chartex" xmlns:mc="http://schemas.openxmlformats.org/markup-compatibility/2006" xmlns:aink="http://schemas.microsoft.com/office/drawing/2016/ink" xmlns:am3d="http://schemas.microsoft.com/office/drawing/2017/model3d" xmlns:o="urn:schemas-microsoft-com:office:office" xmlns:r="http://schemas.openxmlformats.org/officeDocument/2006/relationships" xmlns:m="http://schemas.openxmlformats.org/officeDocument/2006/math" xmlns:v="urn:schemas-microsoft-com:vml" xmlns:wp14="http://schemas.microsoft.com/office/word/2010/wordprocessingDrawing" xmlns:wp="http://schemas.openxmlformats.org/drawingml/2006/wordprocessingDrawing" xmlns:w10="urn:schemas-microsoft-com:office:word" xmlns:w="http://schemas.openxmlformats.org/wordprocessingml/2006/main" xmlns:w14="http://schemas.microsoft.com/office/word/2010/wordml" xmlns:w15="http://schemas.microsoft.com/office/word/2012/wordml" xmlns:w16cex="http://schemas.microsoft.com/office/word/2018/wordml/cex" xmlns:w16cid="http://schemas.microsoft.com/office/word/2016/wordml/cid" xmlns:w16="http://schemas.microsoft.com/office/word/2018/wordml" xmlns:w16se="http://schemas.microsoft.com/office/word/2015/wordml/symex" xmlns:wpg="http://schemas.microsoft.com/office/word/2010/wordprocessingGroup" xmlns:wpi="http://schemas.microsoft.com/office/word/2010/wordprocessingInk" xmlns:wne="http://schemas.microsoft.com/office/word/2006/wordml" xmlns:wps="http://schemas.microsoft.com/office/word/2010/wordprocessingShape" mc:Ignorable="w14 w15 w16se w16cid w16 w16cex wp14">
+<w:document xmlns:wpc="http://schemas.microsoft.com/office/word/2010/wordprocessingCanvas" xmlns:cx="http://schemas.microsoft.com/office/drawing/2014/chartex" xmlns:cx1="http://schemas.microsoft.com/office/drawing/2015/9/8/chartex" xmlns:cx2="http://schemas.microsoft.com/office/drawing/2015/10/21/chartex" xmlns:cx3="http://schemas.microsoft.com/office/drawing/2016/5/9/chartex" xmlns:cx4="http://schemas.microsoft.com/office/drawing/2016/5/10/chartex" xmlns:cx5="http://schemas.microsoft.com/office/drawing/2016/5/11/chartex" xmlns:cx6="http://schemas.microsoft.com/office/drawing/2016/5/12/chartex" xmlns:cx7="http://schemas.microsoft.com/office/drawing/2016/5/13/chartex" xmlns:cx8="http://schemas.microsoft.com/office/drawing/2016/5/14/chartex" xmlns:mc="http://schemas.openxmlformats.org/markup-compatibility/2006" xmlns:aink="http://schemas.microsoft.com/office/drawing/2016/ink" xmlns:am3d="http://schemas.microsoft.com/office/drawing/2017/model3d" xmlns:o="urn:schemas-microsoft-com:office:office" xmlns:r="http://schemas.openxmlformats.org/officeDocument/2006/relationships" xmlns:m="http://schemas.openxmlformats.org/officeDocument/2006/math" xmlns:v="urn:schemas-microsoft-com:vml" xmlns:wp14="http://schemas.microsoft.com/office/word/2010/wordprocessingDrawing" xmlns:wp="http://schemas.openxmlformats.org/drawingml/2006/wordprocessingDrawing" xmlns:w10="urn:schemas-microsoft-com:office:word" xmlns:w="http://schemas.openxmlformats.org/wordprocessingml/2006/main" xmlns:w14="http://schemas.microsoft.com/office/word/2010/wordml" xmlns:w15="http://schemas.microsoft.com/office/word/2012/wordml" xmlns:w16cex="http://schemas.microsoft.com/office/word/2018/wordml/cex" xmlns:w16cid="http://schemas.microsoft.com/office/word/2016/wordml/cid" xmlns:w16="http://schemas.microsoft.com/office/word/2018/wordml" xmlns:w16sdtdh="http://schemas.microsoft.com/office/word/2020/wordml/sdtdatahash" xmlns:w16se="http://schemas.microsoft.com/office/word/2015/wordml/symex" xmlns:wpg="http://schemas.microsoft.com/office/word/2010/wordprocessingGroup" xmlns:wpi="http://schemas.microsoft.com/office/word/2010/wordprocessingInk" xmlns:wne="http://schemas.microsoft.com/office/word/2006/wordml" xmlns:wps="http://schemas.microsoft.com/office/word/2010/wordprocessingShape" mc:Ignorable="w14 w15 w16se w16cid w16 w16cex w16sdtdh wp14">
   <w:body>
     <w:p>
       <w:pPr>
@@ -111,7 +111,25 @@
           <w:sz w:val="24"/>
           <w:szCs w:val="24"/>
         </w:rPr>
-        <w:t xml:space="preserve">, Scott Partacz, &amp; Lucas </w:t>
+        <w:t xml:space="preserve">, Scott </w:t>
+      </w:r>
+      <w:proofErr w:type="spellStart"/>
+      <w:r>
+        <w:rPr>
+          <w:rFonts w:ascii="Times New Roman" w:hAnsi="Times New Roman" w:cs="Times New Roman"/>
+          <w:sz w:val="24"/>
+          <w:szCs w:val="24"/>
+        </w:rPr>
+        <w:t>Partacz</w:t>
+      </w:r>
+      <w:proofErr w:type="spellEnd"/>
+      <w:r>
+        <w:rPr>
+          <w:rFonts w:ascii="Times New Roman" w:hAnsi="Times New Roman" w:cs="Times New Roman"/>
+          <w:sz w:val="24"/>
+          <w:szCs w:val="24"/>
+        </w:rPr>
+        <w:t xml:space="preserve">, &amp; Lucas </w:t>
       </w:r>
       <w:proofErr w:type="spellStart"/>
       <w:r>
@@ -274,7 +292,7 @@
         </w:rPr>
         <w:t xml:space="preserve">Data was originally accessed from </w:t>
       </w:r>
-      <w:hyperlink r:id="rId5" w:history="1">
+      <w:hyperlink r:id="rId6" w:history="1">
         <w:r>
           <w:rPr>
             <w:rStyle w:val="Hyperlink"/>
@@ -361,7 +379,7 @@
         </w:rPr>
         <w:t xml:space="preserve"> we had to first request access keys from: </w:t>
       </w:r>
-      <w:hyperlink r:id="rId6" w:history="1">
+      <w:hyperlink r:id="rId7" w:history="1">
         <w:r>
           <w:rPr>
             <w:rStyle w:val="Hyperlink"/>
@@ -566,23 +584,13 @@
           <w:szCs w:val="24"/>
         </w:rPr>
       </w:pPr>
-      <w:proofErr w:type="gramStart"/>
-      <w:r>
-        <w:rPr>
-          <w:rFonts w:ascii="Times New Roman" w:hAnsi="Times New Roman" w:cs="Times New Roman"/>
-          <w:sz w:val="24"/>
-          <w:szCs w:val="24"/>
-        </w:rPr>
-        <w:t>.drop</w:t>
-      </w:r>
-      <w:proofErr w:type="gramEnd"/>
-      <w:r>
-        <w:rPr>
-          <w:rFonts w:ascii="Times New Roman" w:hAnsi="Times New Roman" w:cs="Times New Roman"/>
-          <w:sz w:val="24"/>
-          <w:szCs w:val="24"/>
-        </w:rPr>
-        <w:t>(['GEO_ID',"NAME","YEAR","NAICS2017","SEX","ETH_GROUP","RACE_GROUP","VET_GROUP","NSFSZFI","FIRMPDEMP_F","FIRMPDEMP_PCT_F","RCPPDEMP_F","RCPPDEMP_PCT_F","EMP_F","EMP_PCT_F","PAYANN_F","PAYANN_PCT_F","FIRMPDEMP_S","FIRMPDEMP_S_F","FIRMPDEMP_PCT_S"]</w:t>
+      <w:r>
+        <w:rPr>
+          <w:rFonts w:ascii="Times New Roman" w:hAnsi="Times New Roman" w:cs="Times New Roman"/>
+          <w:sz w:val="24"/>
+          <w:szCs w:val="24"/>
+        </w:rPr>
+        <w:t>.drop(['GEO_ID',"NAME","YEAR","NAICS2017","SEX","ETH_GROUP","RACE_GROUP","VET_GROUP","NSFSZFI","FIRMPDEMP_F","FIRMPDEMP_PCT_F","RCPPDEMP_F","RCPPDEMP_PCT_F","EMP_F","EMP_PCT_F","PAYANN_F","PAYANN_PCT_F","FIRMPDEMP_S","FIRMPDEMP_S_F","FIRMPDEMP_PCT_S"]</w:t>
       </w:r>
     </w:p>
     <w:p>
@@ -747,6 +755,1679 @@
           <w:szCs w:val="24"/>
           <w:u w:val="single"/>
         </w:rPr>
+        <w:t>General Analysis</w:t>
+      </w:r>
+    </w:p>
+    <w:p>
+      <w:pPr>
+        <w:pStyle w:val="ListParagraph"/>
+        <w:numPr>
+          <w:ilvl w:val="0"/>
+          <w:numId w:val="5"/>
+        </w:numPr>
+        <w:rPr>
+          <w:rFonts w:ascii="Times New Roman" w:hAnsi="Times New Roman" w:cs="Times New Roman"/>
+          <w:sz w:val="24"/>
+          <w:szCs w:val="24"/>
+        </w:rPr>
+      </w:pPr>
+      <w:r>
+        <w:rPr>
+          <w:rFonts w:ascii="Times New Roman" w:hAnsi="Times New Roman" w:cs="Times New Roman"/>
+          <w:sz w:val="24"/>
+          <w:szCs w:val="24"/>
+        </w:rPr>
+        <w:t xml:space="preserve">Read cleaned </w:t>
+      </w:r>
+      <w:r>
+        <w:rPr>
+          <w:rFonts w:ascii="Times New Roman" w:hAnsi="Times New Roman" w:cs="Times New Roman"/>
+          <w:sz w:val="24"/>
+          <w:szCs w:val="24"/>
+        </w:rPr>
+        <w:t xml:space="preserve">‘TechImpactCensusData.xlsx’ into a </w:t>
+      </w:r>
+      <w:proofErr w:type="gramStart"/>
+      <w:r>
+        <w:rPr>
+          <w:rFonts w:ascii="Times New Roman" w:hAnsi="Times New Roman" w:cs="Times New Roman"/>
+          <w:sz w:val="24"/>
+          <w:szCs w:val="24"/>
+        </w:rPr>
+        <w:t>pandas</w:t>
+      </w:r>
+      <w:proofErr w:type="gramEnd"/>
+      <w:r>
+        <w:rPr>
+          <w:rFonts w:ascii="Times New Roman" w:hAnsi="Times New Roman" w:cs="Times New Roman"/>
+          <w:sz w:val="24"/>
+          <w:szCs w:val="24"/>
+        </w:rPr>
+        <w:t xml:space="preserve"> data</w:t>
+      </w:r>
+      <w:r>
+        <w:rPr>
+          <w:rFonts w:ascii="Times New Roman" w:hAnsi="Times New Roman" w:cs="Times New Roman"/>
+          <w:sz w:val="24"/>
+          <w:szCs w:val="24"/>
+        </w:rPr>
+        <w:t xml:space="preserve"> </w:t>
+      </w:r>
+      <w:r>
+        <w:rPr>
+          <w:rFonts w:ascii="Times New Roman" w:hAnsi="Times New Roman" w:cs="Times New Roman"/>
+          <w:sz w:val="24"/>
+          <w:szCs w:val="24"/>
+        </w:rPr>
+        <w:t>frame</w:t>
+      </w:r>
+      <w:r>
+        <w:rPr>
+          <w:rFonts w:ascii="Times New Roman" w:hAnsi="Times New Roman" w:cs="Times New Roman"/>
+          <w:sz w:val="24"/>
+          <w:szCs w:val="24"/>
+        </w:rPr>
+        <w:t>.</w:t>
+      </w:r>
+    </w:p>
+    <w:p>
+      <w:pPr>
+        <w:pStyle w:val="ListParagraph"/>
+        <w:numPr>
+          <w:ilvl w:val="0"/>
+          <w:numId w:val="5"/>
+        </w:numPr>
+        <w:rPr>
+          <w:rFonts w:ascii="Times New Roman" w:hAnsi="Times New Roman" w:cs="Times New Roman"/>
+          <w:sz w:val="24"/>
+          <w:szCs w:val="24"/>
+        </w:rPr>
+      </w:pPr>
+      <w:r>
+        <w:rPr>
+          <w:rFonts w:ascii="Times New Roman" w:hAnsi="Times New Roman" w:cs="Times New Roman"/>
+          <w:sz w:val="24"/>
+          <w:szCs w:val="24"/>
+        </w:rPr>
+        <w:t>Filter out all fields that are not aggregates over all industries with below command.</w:t>
+      </w:r>
+    </w:p>
+    <w:p>
+      <w:pPr>
+        <w:pStyle w:val="ListParagraph"/>
+        <w:numPr>
+          <w:ilvl w:val="1"/>
+          <w:numId w:val="5"/>
+        </w:numPr>
+        <w:rPr>
+          <w:rFonts w:ascii="Courier New" w:hAnsi="Courier New" w:cs="Courier New"/>
+          <w:sz w:val="18"/>
+          <w:szCs w:val="18"/>
+        </w:rPr>
+      </w:pPr>
+      <w:proofErr w:type="spellStart"/>
+      <w:r>
+        <w:rPr>
+          <w:rFonts w:ascii="Courier New" w:hAnsi="Courier New" w:cs="Courier New"/>
+          <w:sz w:val="18"/>
+          <w:szCs w:val="18"/>
+        </w:rPr>
+        <w:t>tech_df</w:t>
+      </w:r>
+      <w:proofErr w:type="spellEnd"/>
+      <w:r>
+        <w:rPr>
+          <w:rFonts w:ascii="Courier New" w:hAnsi="Courier New" w:cs="Courier New"/>
+          <w:sz w:val="18"/>
+          <w:szCs w:val="18"/>
+        </w:rPr>
+        <w:t xml:space="preserve"> = </w:t>
+      </w:r>
+      <w:proofErr w:type="spellStart"/>
+      <w:r>
+        <w:rPr>
+          <w:rFonts w:ascii="Courier New" w:hAnsi="Courier New" w:cs="Courier New"/>
+          <w:sz w:val="18"/>
+          <w:szCs w:val="18"/>
+        </w:rPr>
+        <w:t>tech_df</w:t>
+      </w:r>
+      <w:proofErr w:type="spellEnd"/>
+      <w:r>
+        <w:rPr>
+          <w:rFonts w:ascii="Courier New" w:hAnsi="Courier New" w:cs="Courier New"/>
+          <w:sz w:val="18"/>
+          <w:szCs w:val="18"/>
+        </w:rPr>
+        <w:t>[</w:t>
+      </w:r>
+      <w:proofErr w:type="spellStart"/>
+      <w:r>
+        <w:rPr>
+          <w:rFonts w:ascii="Courier New" w:hAnsi="Courier New" w:cs="Courier New"/>
+          <w:sz w:val="18"/>
+          <w:szCs w:val="18"/>
+        </w:rPr>
+        <w:t>tech_df</w:t>
+      </w:r>
+      <w:proofErr w:type="spellEnd"/>
+      <w:r>
+        <w:rPr>
+          <w:rFonts w:ascii="Courier New" w:hAnsi="Courier New" w:cs="Courier New"/>
+          <w:sz w:val="18"/>
+          <w:szCs w:val="18"/>
+        </w:rPr>
+        <w:t>[‘NAICS2017_LABEL’] == ‘Total for all sectors’]</w:t>
+      </w:r>
+    </w:p>
+    <w:p>
+      <w:pPr>
+        <w:pStyle w:val="ListParagraph"/>
+        <w:numPr>
+          <w:ilvl w:val="0"/>
+          <w:numId w:val="5"/>
+        </w:numPr>
+        <w:rPr>
+          <w:rFonts w:ascii="Courier New" w:hAnsi="Courier New" w:cs="Courier New"/>
+          <w:sz w:val="18"/>
+          <w:szCs w:val="18"/>
+        </w:rPr>
+      </w:pPr>
+      <w:r>
+        <w:rPr>
+          <w:rFonts w:ascii="Times New Roman" w:hAnsi="Times New Roman" w:cs="Times New Roman"/>
+          <w:sz w:val="24"/>
+          <w:szCs w:val="24"/>
+        </w:rPr>
+        <w:t>Filter out all other demographic breakdowns with several similar filter statements on categories [‘SEX_LABEL’], [‘ETH_GROUP_LABEL’], [‘RACE_GROUP_LABEL’], [</w:t>
+      </w:r>
+      <w:r>
+        <w:rPr>
+          <w:rFonts w:ascii="Times New Roman" w:hAnsi="Times New Roman" w:cs="Times New Roman"/>
+          <w:sz w:val="24"/>
+          <w:szCs w:val="24"/>
+        </w:rPr>
+        <w:t>‘VET_GROUP_LABEL’</w:t>
+      </w:r>
+      <w:r>
+        <w:rPr>
+          <w:rFonts w:ascii="Times New Roman" w:hAnsi="Times New Roman" w:cs="Times New Roman"/>
+          <w:sz w:val="24"/>
+          <w:szCs w:val="24"/>
+        </w:rPr>
+        <w:t>], and [</w:t>
+      </w:r>
+      <w:r>
+        <w:rPr>
+          <w:rFonts w:ascii="Times New Roman" w:hAnsi="Times New Roman" w:cs="Times New Roman"/>
+          <w:sz w:val="24"/>
+          <w:szCs w:val="24"/>
+        </w:rPr>
+        <w:t>‘NSFSZFI_LABEL’</w:t>
+      </w:r>
+      <w:r>
+        <w:rPr>
+          <w:rFonts w:ascii="Times New Roman" w:hAnsi="Times New Roman" w:cs="Times New Roman"/>
+          <w:sz w:val="24"/>
+          <w:szCs w:val="24"/>
+        </w:rPr>
+        <w:t>].</w:t>
+      </w:r>
+      <w:r>
+        <w:rPr>
+          <w:rFonts w:ascii="Times New Roman" w:hAnsi="Times New Roman" w:cs="Times New Roman"/>
+          <w:sz w:val="24"/>
+          <w:szCs w:val="24"/>
+        </w:rPr>
+        <w:t xml:space="preserve"> All must equal ‘Total’ except the last which should be set to ‘All firms</w:t>
+      </w:r>
+      <w:r>
+        <w:rPr>
+          <w:rFonts w:ascii="Times New Roman" w:hAnsi="Times New Roman" w:cs="Times New Roman"/>
+          <w:sz w:val="24"/>
+          <w:szCs w:val="24"/>
+        </w:rPr>
+        <w:t>.</w:t>
+      </w:r>
+      <w:r>
+        <w:rPr>
+          <w:rFonts w:ascii="Times New Roman" w:hAnsi="Times New Roman" w:cs="Times New Roman"/>
+          <w:sz w:val="24"/>
+          <w:szCs w:val="24"/>
+        </w:rPr>
+        <w:t>’</w:t>
+      </w:r>
+    </w:p>
+    <w:p>
+      <w:pPr>
+        <w:pStyle w:val="ListParagraph"/>
+        <w:numPr>
+          <w:ilvl w:val="0"/>
+          <w:numId w:val="5"/>
+        </w:numPr>
+        <w:rPr>
+          <w:rFonts w:ascii="Courier New" w:hAnsi="Courier New" w:cs="Courier New"/>
+          <w:sz w:val="18"/>
+          <w:szCs w:val="18"/>
+        </w:rPr>
+      </w:pPr>
+      <w:r>
+        <w:rPr>
+          <w:rFonts w:ascii="Times New Roman" w:hAnsi="Times New Roman" w:cs="Times New Roman"/>
+          <w:sz w:val="24"/>
+          <w:szCs w:val="24"/>
+        </w:rPr>
+        <w:t>Make data frames to split out each technology. Example:</w:t>
+      </w:r>
+    </w:p>
+    <w:p>
+      <w:pPr>
+        <w:pStyle w:val="ListParagraph"/>
+        <w:numPr>
+          <w:ilvl w:val="1"/>
+          <w:numId w:val="5"/>
+        </w:numPr>
+        <w:rPr>
+          <w:rFonts w:ascii="Courier New" w:hAnsi="Courier New" w:cs="Courier New"/>
+          <w:sz w:val="18"/>
+          <w:szCs w:val="18"/>
+        </w:rPr>
+      </w:pPr>
+      <w:proofErr w:type="spellStart"/>
+      <w:r>
+        <w:rPr>
+          <w:rFonts w:ascii="Courier New" w:hAnsi="Courier New" w:cs="Courier New"/>
+          <w:sz w:val="18"/>
+          <w:szCs w:val="18"/>
+        </w:rPr>
+        <w:t>AI_df</w:t>
+      </w:r>
+      <w:proofErr w:type="spellEnd"/>
+      <w:r>
+        <w:rPr>
+          <w:rFonts w:ascii="Courier New" w:hAnsi="Courier New" w:cs="Courier New"/>
+          <w:sz w:val="18"/>
+          <w:szCs w:val="18"/>
+        </w:rPr>
+        <w:t xml:space="preserve"> = </w:t>
+      </w:r>
+      <w:proofErr w:type="spellStart"/>
+      <w:r>
+        <w:rPr>
+          <w:rFonts w:ascii="Courier New" w:hAnsi="Courier New" w:cs="Courier New"/>
+          <w:sz w:val="18"/>
+          <w:szCs w:val="18"/>
+        </w:rPr>
+        <w:t>tech_df</w:t>
+      </w:r>
+      <w:proofErr w:type="spellEnd"/>
+      <w:r>
+        <w:rPr>
+          <w:rFonts w:ascii="Courier New" w:hAnsi="Courier New" w:cs="Courier New"/>
+          <w:sz w:val="18"/>
+          <w:szCs w:val="18"/>
+        </w:rPr>
+        <w:t>[</w:t>
+      </w:r>
+      <w:proofErr w:type="spellStart"/>
+      <w:r>
+        <w:rPr>
+          <w:rFonts w:ascii="Courier New" w:hAnsi="Courier New" w:cs="Courier New"/>
+          <w:sz w:val="18"/>
+          <w:szCs w:val="18"/>
+        </w:rPr>
+        <w:t>tech_df</w:t>
+      </w:r>
+      <w:proofErr w:type="spellEnd"/>
+      <w:r>
+        <w:rPr>
+          <w:rFonts w:ascii="Courier New" w:hAnsi="Courier New" w:cs="Courier New"/>
+          <w:sz w:val="18"/>
+          <w:szCs w:val="18"/>
+        </w:rPr>
+        <w:t>[‘FACTORS_P’].</w:t>
+      </w:r>
+      <w:proofErr w:type="spellStart"/>
+      <w:proofErr w:type="gramStart"/>
+      <w:r>
+        <w:rPr>
+          <w:rFonts w:ascii="Courier New" w:hAnsi="Courier New" w:cs="Courier New"/>
+          <w:sz w:val="18"/>
+          <w:szCs w:val="18"/>
+        </w:rPr>
+        <w:t>str.contains</w:t>
+      </w:r>
+      <w:proofErr w:type="spellEnd"/>
+      <w:proofErr w:type="gramEnd"/>
+      <w:r>
+        <w:rPr>
+          <w:rFonts w:ascii="Courier New" w:hAnsi="Courier New" w:cs="Courier New"/>
+          <w:sz w:val="18"/>
+          <w:szCs w:val="18"/>
+        </w:rPr>
+        <w:t>(‘T1’)]</w:t>
+      </w:r>
+    </w:p>
+    <w:p>
+      <w:pPr>
+        <w:pStyle w:val="ListParagraph"/>
+        <w:numPr>
+          <w:ilvl w:val="1"/>
+          <w:numId w:val="5"/>
+        </w:numPr>
+        <w:rPr>
+          <w:rFonts w:ascii="Courier New" w:hAnsi="Courier New" w:cs="Courier New"/>
+          <w:sz w:val="18"/>
+          <w:szCs w:val="18"/>
+        </w:rPr>
+      </w:pPr>
+      <w:r>
+        <w:rPr>
+          <w:rFonts w:ascii="Times New Roman" w:hAnsi="Times New Roman" w:cs="Times New Roman"/>
+          <w:sz w:val="18"/>
+          <w:szCs w:val="18"/>
+        </w:rPr>
+        <w:t xml:space="preserve">Each technology data frame has the same structure, with different codes in the </w:t>
+      </w:r>
+      <w:proofErr w:type="spellStart"/>
+      <w:proofErr w:type="gramStart"/>
+      <w:r>
+        <w:rPr>
+          <w:rFonts w:ascii="Times New Roman" w:hAnsi="Times New Roman" w:cs="Times New Roman"/>
+          <w:sz w:val="18"/>
+          <w:szCs w:val="18"/>
+        </w:rPr>
+        <w:t>str.contains</w:t>
+      </w:r>
+      <w:proofErr w:type="spellEnd"/>
+      <w:proofErr w:type="gramEnd"/>
+      <w:r>
+        <w:rPr>
+          <w:rFonts w:ascii="Times New Roman" w:hAnsi="Times New Roman" w:cs="Times New Roman"/>
+          <w:sz w:val="18"/>
+          <w:szCs w:val="18"/>
+        </w:rPr>
+        <w:t xml:space="preserve"> method from ‘T1’ to ‘T5’</w:t>
+      </w:r>
+    </w:p>
+    <w:p>
+      <w:pPr>
+        <w:pStyle w:val="ListParagraph"/>
+        <w:numPr>
+          <w:ilvl w:val="0"/>
+          <w:numId w:val="5"/>
+        </w:numPr>
+        <w:rPr>
+          <w:rFonts w:ascii="Courier New" w:hAnsi="Courier New" w:cs="Courier New"/>
+          <w:sz w:val="18"/>
+          <w:szCs w:val="18"/>
+        </w:rPr>
+      </w:pPr>
+      <w:r>
+        <w:rPr>
+          <w:rFonts w:ascii="Times New Roman" w:hAnsi="Times New Roman" w:cs="Times New Roman"/>
+          <w:sz w:val="24"/>
+          <w:szCs w:val="24"/>
+        </w:rPr>
+        <w:t xml:space="preserve">The </w:t>
+      </w:r>
+      <w:proofErr w:type="gramStart"/>
+      <w:r>
+        <w:rPr>
+          <w:rFonts w:ascii="Times New Roman" w:hAnsi="Times New Roman" w:cs="Times New Roman"/>
+          <w:sz w:val="24"/>
+          <w:szCs w:val="24"/>
+        </w:rPr>
+        <w:t>cloud based</w:t>
+      </w:r>
+      <w:proofErr w:type="gramEnd"/>
+      <w:r>
+        <w:rPr>
+          <w:rFonts w:ascii="Times New Roman" w:hAnsi="Times New Roman" w:cs="Times New Roman"/>
+          <w:sz w:val="24"/>
+          <w:szCs w:val="24"/>
+        </w:rPr>
+        <w:t xml:space="preserve"> technology frame has the questions in different order, so reorder them with the following lines:</w:t>
+      </w:r>
+    </w:p>
+    <w:p>
+      <w:pPr>
+        <w:pStyle w:val="ListParagraph"/>
+        <w:numPr>
+          <w:ilvl w:val="1"/>
+          <w:numId w:val="5"/>
+        </w:numPr>
+        <w:rPr>
+          <w:rFonts w:ascii="Courier New" w:hAnsi="Courier New" w:cs="Courier New"/>
+          <w:sz w:val="18"/>
+          <w:szCs w:val="18"/>
+        </w:rPr>
+      </w:pPr>
+      <w:proofErr w:type="spellStart"/>
+      <w:r>
+        <w:rPr>
+          <w:rFonts w:ascii="Courier New" w:hAnsi="Courier New" w:cs="Courier New"/>
+          <w:sz w:val="18"/>
+          <w:szCs w:val="18"/>
+        </w:rPr>
+        <w:t>topCloud</w:t>
+      </w:r>
+      <w:proofErr w:type="spellEnd"/>
+      <w:r>
+        <w:rPr>
+          <w:rFonts w:ascii="Courier New" w:hAnsi="Courier New" w:cs="Courier New"/>
+          <w:sz w:val="18"/>
+          <w:szCs w:val="18"/>
+        </w:rPr>
+        <w:t xml:space="preserve"> = </w:t>
+      </w:r>
+      <w:proofErr w:type="spellStart"/>
+      <w:r>
+        <w:rPr>
+          <w:rFonts w:ascii="Courier New" w:hAnsi="Courier New" w:cs="Courier New"/>
+          <w:sz w:val="18"/>
+          <w:szCs w:val="18"/>
+        </w:rPr>
+        <w:t>CloudB_</w:t>
+      </w:r>
+      <w:proofErr w:type="gramStart"/>
+      <w:r>
+        <w:rPr>
+          <w:rFonts w:ascii="Courier New" w:hAnsi="Courier New" w:cs="Courier New"/>
+          <w:sz w:val="18"/>
+          <w:szCs w:val="18"/>
+        </w:rPr>
+        <w:t>df.iloc</w:t>
+      </w:r>
+      <w:proofErr w:type="spellEnd"/>
+      <w:proofErr w:type="gramEnd"/>
+      <w:r>
+        <w:rPr>
+          <w:rFonts w:ascii="Courier New" w:hAnsi="Courier New" w:cs="Courier New"/>
+          <w:sz w:val="18"/>
+          <w:szCs w:val="18"/>
+        </w:rPr>
+        <w:t>[:4]</w:t>
+      </w:r>
+    </w:p>
+    <w:p>
+      <w:pPr>
+        <w:pStyle w:val="ListParagraph"/>
+        <w:numPr>
+          <w:ilvl w:val="1"/>
+          <w:numId w:val="5"/>
+        </w:numPr>
+        <w:rPr>
+          <w:rFonts w:ascii="Courier New" w:hAnsi="Courier New" w:cs="Courier New"/>
+          <w:sz w:val="18"/>
+          <w:szCs w:val="18"/>
+        </w:rPr>
+      </w:pPr>
+      <w:proofErr w:type="spellStart"/>
+      <w:r>
+        <w:rPr>
+          <w:rFonts w:ascii="Courier New" w:hAnsi="Courier New" w:cs="Courier New"/>
+          <w:sz w:val="18"/>
+          <w:szCs w:val="18"/>
+        </w:rPr>
+        <w:t>CloudB_df</w:t>
+      </w:r>
+      <w:proofErr w:type="spellEnd"/>
+      <w:r>
+        <w:rPr>
+          <w:rFonts w:ascii="Courier New" w:hAnsi="Courier New" w:cs="Courier New"/>
+          <w:sz w:val="18"/>
+          <w:szCs w:val="18"/>
+        </w:rPr>
+        <w:t xml:space="preserve"> = </w:t>
+      </w:r>
+      <w:proofErr w:type="spellStart"/>
+      <w:r>
+        <w:rPr>
+          <w:rFonts w:ascii="Courier New" w:hAnsi="Courier New" w:cs="Courier New"/>
+          <w:sz w:val="18"/>
+          <w:szCs w:val="18"/>
+        </w:rPr>
+        <w:t>CloudB_</w:t>
+      </w:r>
+      <w:proofErr w:type="gramStart"/>
+      <w:r>
+        <w:rPr>
+          <w:rFonts w:ascii="Courier New" w:hAnsi="Courier New" w:cs="Courier New"/>
+          <w:sz w:val="18"/>
+          <w:szCs w:val="18"/>
+        </w:rPr>
+        <w:t>df.iloc</w:t>
+      </w:r>
+      <w:proofErr w:type="spellEnd"/>
+      <w:proofErr w:type="gramEnd"/>
+      <w:r>
+        <w:rPr>
+          <w:rFonts w:ascii="Courier New" w:hAnsi="Courier New" w:cs="Courier New"/>
+          <w:sz w:val="18"/>
+          <w:szCs w:val="18"/>
+        </w:rPr>
+        <w:t>[4:]</w:t>
+      </w:r>
+    </w:p>
+    <w:p>
+      <w:pPr>
+        <w:pStyle w:val="ListParagraph"/>
+        <w:numPr>
+          <w:ilvl w:val="1"/>
+          <w:numId w:val="5"/>
+        </w:numPr>
+        <w:rPr>
+          <w:rFonts w:ascii="Courier New" w:hAnsi="Courier New" w:cs="Courier New"/>
+          <w:sz w:val="18"/>
+          <w:szCs w:val="18"/>
+        </w:rPr>
+      </w:pPr>
+      <w:proofErr w:type="spellStart"/>
+      <w:r>
+        <w:rPr>
+          <w:rFonts w:ascii="Courier New" w:hAnsi="Courier New" w:cs="Courier New"/>
+          <w:sz w:val="18"/>
+          <w:szCs w:val="18"/>
+        </w:rPr>
+        <w:t>CloudB_df</w:t>
+      </w:r>
+      <w:proofErr w:type="spellEnd"/>
+      <w:r>
+        <w:rPr>
+          <w:rFonts w:ascii="Courier New" w:hAnsi="Courier New" w:cs="Courier New"/>
+          <w:sz w:val="18"/>
+          <w:szCs w:val="18"/>
+        </w:rPr>
+        <w:t xml:space="preserve"> = </w:t>
+      </w:r>
+      <w:proofErr w:type="spellStart"/>
+      <w:r>
+        <w:rPr>
+          <w:rFonts w:ascii="Courier New" w:hAnsi="Courier New" w:cs="Courier New"/>
+          <w:sz w:val="18"/>
+          <w:szCs w:val="18"/>
+        </w:rPr>
+        <w:t>CloudB_</w:t>
+      </w:r>
+      <w:proofErr w:type="gramStart"/>
+      <w:r>
+        <w:rPr>
+          <w:rFonts w:ascii="Courier New" w:hAnsi="Courier New" w:cs="Courier New"/>
+          <w:sz w:val="18"/>
+          <w:szCs w:val="18"/>
+        </w:rPr>
+        <w:t>df.append</w:t>
+      </w:r>
+      <w:proofErr w:type="spellEnd"/>
+      <w:proofErr w:type="gramEnd"/>
+      <w:r>
+        <w:rPr>
+          <w:rFonts w:ascii="Courier New" w:hAnsi="Courier New" w:cs="Courier New"/>
+          <w:sz w:val="18"/>
+          <w:szCs w:val="18"/>
+        </w:rPr>
+        <w:t>(</w:t>
+      </w:r>
+      <w:proofErr w:type="spellStart"/>
+      <w:r>
+        <w:rPr>
+          <w:rFonts w:ascii="Courier New" w:hAnsi="Courier New" w:cs="Courier New"/>
+          <w:sz w:val="18"/>
+          <w:szCs w:val="18"/>
+        </w:rPr>
+        <w:t>topCloud</w:t>
+      </w:r>
+      <w:proofErr w:type="spellEnd"/>
+      <w:r>
+        <w:rPr>
+          <w:rFonts w:ascii="Courier New" w:hAnsi="Courier New" w:cs="Courier New"/>
+          <w:sz w:val="18"/>
+          <w:szCs w:val="18"/>
+        </w:rPr>
+        <w:t>)</w:t>
+      </w:r>
+    </w:p>
+    <w:p>
+      <w:pPr>
+        <w:pStyle w:val="ListParagraph"/>
+        <w:numPr>
+          <w:ilvl w:val="0"/>
+          <w:numId w:val="5"/>
+        </w:numPr>
+        <w:rPr>
+          <w:rFonts w:ascii="Courier New" w:hAnsi="Courier New" w:cs="Courier New"/>
+          <w:sz w:val="18"/>
+          <w:szCs w:val="18"/>
+        </w:rPr>
+      </w:pPr>
+      <w:r>
+        <w:rPr>
+          <w:rFonts w:ascii="Times New Roman" w:hAnsi="Times New Roman" w:cs="Times New Roman"/>
+          <w:sz w:val="24"/>
+          <w:szCs w:val="24"/>
+        </w:rPr>
+        <w:t>Recast all numeric columns as floats in a for loop:</w:t>
+      </w:r>
+    </w:p>
+    <w:p>
+      <w:pPr>
+        <w:pStyle w:val="ListParagraph"/>
+        <w:numPr>
+          <w:ilvl w:val="1"/>
+          <w:numId w:val="5"/>
+        </w:numPr>
+        <w:rPr>
+          <w:rFonts w:ascii="Courier New" w:hAnsi="Courier New" w:cs="Courier New"/>
+          <w:sz w:val="18"/>
+          <w:szCs w:val="18"/>
+        </w:rPr>
+      </w:pPr>
+      <w:proofErr w:type="spellStart"/>
+      <w:r>
+        <w:rPr>
+          <w:rFonts w:ascii="Courier New" w:hAnsi="Courier New" w:cs="Courier New"/>
+          <w:sz w:val="18"/>
+          <w:szCs w:val="18"/>
+        </w:rPr>
+        <w:t>numeric_colnames</w:t>
+      </w:r>
+      <w:proofErr w:type="spellEnd"/>
+      <w:r>
+        <w:rPr>
+          <w:rFonts w:ascii="Courier New" w:hAnsi="Courier New" w:cs="Courier New"/>
+          <w:sz w:val="18"/>
+          <w:szCs w:val="18"/>
+        </w:rPr>
+        <w:t xml:space="preserve"> = </w:t>
+      </w:r>
+      <w:proofErr w:type="spellStart"/>
+      <w:r>
+        <w:rPr>
+          <w:rFonts w:ascii="Courier New" w:hAnsi="Courier New" w:cs="Courier New"/>
+          <w:sz w:val="18"/>
+          <w:szCs w:val="18"/>
+        </w:rPr>
+        <w:t>AI_</w:t>
+      </w:r>
+      <w:proofErr w:type="gramStart"/>
+      <w:r>
+        <w:rPr>
+          <w:rFonts w:ascii="Courier New" w:hAnsi="Courier New" w:cs="Courier New"/>
+          <w:sz w:val="18"/>
+          <w:szCs w:val="18"/>
+        </w:rPr>
+        <w:t>df.columns</w:t>
+      </w:r>
+      <w:proofErr w:type="spellEnd"/>
+      <w:proofErr w:type="gramEnd"/>
+      <w:r>
+        <w:rPr>
+          <w:rFonts w:ascii="Courier New" w:hAnsi="Courier New" w:cs="Courier New"/>
+          <w:sz w:val="18"/>
+          <w:szCs w:val="18"/>
+        </w:rPr>
+        <w:t>[8:]</w:t>
+      </w:r>
+    </w:p>
+    <w:p>
+      <w:pPr>
+        <w:pStyle w:val="ListParagraph"/>
+        <w:numPr>
+          <w:ilvl w:val="1"/>
+          <w:numId w:val="5"/>
+        </w:numPr>
+        <w:rPr>
+          <w:rFonts w:ascii="Courier New" w:hAnsi="Courier New" w:cs="Courier New"/>
+          <w:sz w:val="18"/>
+          <w:szCs w:val="18"/>
+        </w:rPr>
+      </w:pPr>
+      <w:r>
+        <w:rPr>
+          <w:rFonts w:ascii="Courier New" w:hAnsi="Courier New" w:cs="Courier New"/>
+          <w:sz w:val="18"/>
+          <w:szCs w:val="18"/>
+        </w:rPr>
+        <w:t xml:space="preserve">for </w:t>
+      </w:r>
+      <w:proofErr w:type="spellStart"/>
+      <w:r>
+        <w:rPr>
+          <w:rFonts w:ascii="Courier New" w:hAnsi="Courier New" w:cs="Courier New"/>
+          <w:sz w:val="18"/>
+          <w:szCs w:val="18"/>
+        </w:rPr>
+        <w:t>colname</w:t>
+      </w:r>
+      <w:proofErr w:type="spellEnd"/>
+      <w:r>
+        <w:rPr>
+          <w:rFonts w:ascii="Courier New" w:hAnsi="Courier New" w:cs="Courier New"/>
+          <w:sz w:val="18"/>
+          <w:szCs w:val="18"/>
+        </w:rPr>
+        <w:t xml:space="preserve"> in </w:t>
+      </w:r>
+      <w:proofErr w:type="spellStart"/>
+      <w:r>
+        <w:rPr>
+          <w:rFonts w:ascii="Courier New" w:hAnsi="Courier New" w:cs="Courier New"/>
+          <w:sz w:val="18"/>
+          <w:szCs w:val="18"/>
+        </w:rPr>
+        <w:t>numeric_columns</w:t>
+      </w:r>
+      <w:proofErr w:type="spellEnd"/>
+      <w:r>
+        <w:rPr>
+          <w:rFonts w:ascii="Courier New" w:hAnsi="Courier New" w:cs="Courier New"/>
+          <w:sz w:val="18"/>
+          <w:szCs w:val="18"/>
+        </w:rPr>
+        <w:t>:</w:t>
+      </w:r>
+    </w:p>
+    <w:p>
+      <w:pPr>
+        <w:pStyle w:val="ListParagraph"/>
+        <w:numPr>
+          <w:ilvl w:val="2"/>
+          <w:numId w:val="5"/>
+        </w:numPr>
+        <w:rPr>
+          <w:rFonts w:ascii="Courier New" w:hAnsi="Courier New" w:cs="Courier New"/>
+          <w:sz w:val="18"/>
+          <w:szCs w:val="18"/>
+        </w:rPr>
+      </w:pPr>
+      <w:proofErr w:type="spellStart"/>
+      <w:r>
+        <w:rPr>
+          <w:rFonts w:ascii="Courier New" w:hAnsi="Courier New" w:cs="Courier New"/>
+          <w:sz w:val="18"/>
+          <w:szCs w:val="18"/>
+        </w:rPr>
+        <w:t>AI_df</w:t>
+      </w:r>
+      <w:proofErr w:type="spellEnd"/>
+      <w:r>
+        <w:rPr>
+          <w:rFonts w:ascii="Courier New" w:hAnsi="Courier New" w:cs="Courier New"/>
+          <w:sz w:val="18"/>
+          <w:szCs w:val="18"/>
+        </w:rPr>
+        <w:t>[</w:t>
+      </w:r>
+      <w:proofErr w:type="spellStart"/>
+      <w:r>
+        <w:rPr>
+          <w:rFonts w:ascii="Courier New" w:hAnsi="Courier New" w:cs="Courier New"/>
+          <w:sz w:val="18"/>
+          <w:szCs w:val="18"/>
+        </w:rPr>
+        <w:t>colname</w:t>
+      </w:r>
+      <w:proofErr w:type="spellEnd"/>
+      <w:r>
+        <w:rPr>
+          <w:rFonts w:ascii="Courier New" w:hAnsi="Courier New" w:cs="Courier New"/>
+          <w:sz w:val="18"/>
+          <w:szCs w:val="18"/>
+        </w:rPr>
+        <w:t xml:space="preserve">] = </w:t>
+      </w:r>
+      <w:proofErr w:type="spellStart"/>
+      <w:r>
+        <w:rPr>
+          <w:rFonts w:ascii="Courier New" w:hAnsi="Courier New" w:cs="Courier New"/>
+          <w:sz w:val="18"/>
+          <w:szCs w:val="18"/>
+        </w:rPr>
+        <w:t>AI_df</w:t>
+      </w:r>
+      <w:proofErr w:type="spellEnd"/>
+      <w:r>
+        <w:rPr>
+          <w:rFonts w:ascii="Courier New" w:hAnsi="Courier New" w:cs="Courier New"/>
+          <w:sz w:val="18"/>
+          <w:szCs w:val="18"/>
+        </w:rPr>
+        <w:t>[</w:t>
+      </w:r>
+      <w:proofErr w:type="spellStart"/>
+      <w:r>
+        <w:rPr>
+          <w:rFonts w:ascii="Courier New" w:hAnsi="Courier New" w:cs="Courier New"/>
+          <w:sz w:val="18"/>
+          <w:szCs w:val="18"/>
+        </w:rPr>
+        <w:t>colname</w:t>
+      </w:r>
+      <w:proofErr w:type="spellEnd"/>
+      <w:proofErr w:type="gramStart"/>
+      <w:r>
+        <w:rPr>
+          <w:rFonts w:ascii="Courier New" w:hAnsi="Courier New" w:cs="Courier New"/>
+          <w:sz w:val="18"/>
+          <w:szCs w:val="18"/>
+        </w:rPr>
+        <w:t>].</w:t>
+      </w:r>
+      <w:proofErr w:type="spellStart"/>
+      <w:r>
+        <w:rPr>
+          <w:rFonts w:ascii="Courier New" w:hAnsi="Courier New" w:cs="Courier New"/>
+          <w:sz w:val="18"/>
+          <w:szCs w:val="18"/>
+        </w:rPr>
+        <w:t>astype</w:t>
+      </w:r>
+      <w:proofErr w:type="spellEnd"/>
+      <w:proofErr w:type="gramEnd"/>
+      <w:r>
+        <w:rPr>
+          <w:rFonts w:ascii="Courier New" w:hAnsi="Courier New" w:cs="Courier New"/>
+          <w:sz w:val="18"/>
+          <w:szCs w:val="18"/>
+        </w:rPr>
+        <w:t>(float)</w:t>
+      </w:r>
+    </w:p>
+    <w:p>
+      <w:pPr>
+        <w:pStyle w:val="ListParagraph"/>
+        <w:numPr>
+          <w:ilvl w:val="1"/>
+          <w:numId w:val="5"/>
+        </w:numPr>
+        <w:rPr>
+          <w:rFonts w:ascii="Courier New" w:hAnsi="Courier New" w:cs="Courier New"/>
+          <w:sz w:val="18"/>
+          <w:szCs w:val="18"/>
+        </w:rPr>
+      </w:pPr>
+      <w:r>
+        <w:rPr>
+          <w:rFonts w:ascii="Times New Roman" w:hAnsi="Times New Roman" w:cs="Times New Roman"/>
+          <w:sz w:val="18"/>
+          <w:szCs w:val="18"/>
+        </w:rPr>
+        <w:t>That same line is repeated in the loop for all five technology data frames.</w:t>
+      </w:r>
+    </w:p>
+    <w:p>
+      <w:pPr>
+        <w:pStyle w:val="ListParagraph"/>
+        <w:numPr>
+          <w:ilvl w:val="0"/>
+          <w:numId w:val="5"/>
+        </w:numPr>
+        <w:rPr>
+          <w:rFonts w:ascii="Times New Roman" w:hAnsi="Times New Roman" w:cs="Times New Roman"/>
+          <w:sz w:val="24"/>
+          <w:szCs w:val="24"/>
+        </w:rPr>
+      </w:pPr>
+      <w:r>
+        <w:rPr>
+          <w:rFonts w:ascii="Times New Roman" w:hAnsi="Times New Roman" w:cs="Times New Roman"/>
+          <w:sz w:val="24"/>
+          <w:szCs w:val="24"/>
+        </w:rPr>
+        <w:t>Next, we replaced the values in the ‘FACTORS_P_LABEL’ column with abbreviated versions of the labels</w:t>
+      </w:r>
+      <w:r>
+        <w:rPr>
+          <w:rFonts w:ascii="Times New Roman" w:hAnsi="Times New Roman" w:cs="Times New Roman"/>
+          <w:sz w:val="24"/>
+          <w:szCs w:val="24"/>
+        </w:rPr>
+        <w:t xml:space="preserve"> in all five technology data frames.</w:t>
+      </w:r>
+    </w:p>
+    <w:p>
+      <w:pPr>
+        <w:pStyle w:val="ListParagraph"/>
+        <w:numPr>
+          <w:ilvl w:val="1"/>
+          <w:numId w:val="5"/>
+        </w:numPr>
+        <w:rPr>
+          <w:rFonts w:ascii="Courier New" w:hAnsi="Courier New" w:cs="Courier New"/>
+          <w:sz w:val="18"/>
+          <w:szCs w:val="18"/>
+        </w:rPr>
+      </w:pPr>
+      <w:proofErr w:type="spellStart"/>
+      <w:r>
+        <w:rPr>
+          <w:rFonts w:ascii="Courier New" w:hAnsi="Courier New" w:cs="Courier New"/>
+          <w:sz w:val="18"/>
+          <w:szCs w:val="18"/>
+        </w:rPr>
+        <w:t>replace_labels</w:t>
+      </w:r>
+      <w:proofErr w:type="spellEnd"/>
+      <w:r>
+        <w:rPr>
+          <w:rFonts w:ascii="Courier New" w:hAnsi="Courier New" w:cs="Courier New"/>
+          <w:sz w:val="18"/>
+          <w:szCs w:val="18"/>
+        </w:rPr>
+        <w:t xml:space="preserve"> = ['Too expensive', 'Tech </w:t>
+      </w:r>
+      <w:proofErr w:type="gramStart"/>
+      <w:r>
+        <w:rPr>
+          <w:rFonts w:ascii="Courier New" w:hAnsi="Courier New" w:cs="Courier New"/>
+          <w:sz w:val="18"/>
+          <w:szCs w:val="18"/>
+        </w:rPr>
+        <w:t>not mature</w:t>
+      </w:r>
+      <w:proofErr w:type="gramEnd"/>
+      <w:r>
+        <w:rPr>
+          <w:rFonts w:ascii="Courier New" w:hAnsi="Courier New" w:cs="Courier New"/>
+          <w:sz w:val="18"/>
+          <w:szCs w:val="18"/>
+        </w:rPr>
+        <w:t>', 'Improper Data', 'Unreliable Data', 'Insufficient Talent', 'Laws and Regulations', 'Security Concerns', 'Insufficient Capital']</w:t>
+      </w:r>
+    </w:p>
+    <w:p>
+      <w:pPr>
+        <w:pStyle w:val="ListParagraph"/>
+        <w:numPr>
+          <w:ilvl w:val="0"/>
+          <w:numId w:val="5"/>
+        </w:numPr>
+        <w:rPr>
+          <w:rFonts w:ascii="Times New Roman" w:hAnsi="Times New Roman" w:cs="Times New Roman"/>
+          <w:sz w:val="24"/>
+          <w:szCs w:val="24"/>
+        </w:rPr>
+      </w:pPr>
+      <w:r>
+        <w:rPr>
+          <w:rFonts w:ascii="Times New Roman" w:hAnsi="Times New Roman" w:cs="Times New Roman"/>
+          <w:sz w:val="24"/>
+          <w:szCs w:val="24"/>
+        </w:rPr>
+        <w:t xml:space="preserve">After replacing labels, for all five technologies we </w:t>
+      </w:r>
+      <w:r>
+        <w:rPr>
+          <w:rFonts w:ascii="Times New Roman" w:hAnsi="Times New Roman" w:cs="Times New Roman"/>
+          <w:sz w:val="24"/>
+          <w:szCs w:val="24"/>
+        </w:rPr>
+        <w:t xml:space="preserve">repeat the following steps three times plotting percentage of firms, annual payroll of firms, and </w:t>
+      </w:r>
+      <w:proofErr w:type="spellStart"/>
+      <w:r>
+        <w:rPr>
+          <w:rFonts w:ascii="Times New Roman" w:hAnsi="Times New Roman" w:cs="Times New Roman"/>
+          <w:sz w:val="24"/>
+          <w:szCs w:val="24"/>
+        </w:rPr>
+        <w:t>marketshare</w:t>
+      </w:r>
+      <w:proofErr w:type="spellEnd"/>
+      <w:r>
+        <w:rPr>
+          <w:rFonts w:ascii="Times New Roman" w:hAnsi="Times New Roman" w:cs="Times New Roman"/>
+          <w:sz w:val="24"/>
+          <w:szCs w:val="24"/>
+        </w:rPr>
+        <w:t xml:space="preserve"> of firms responding each limiting factor. W</w:t>
+      </w:r>
+      <w:r>
+        <w:rPr>
+          <w:rFonts w:ascii="Times New Roman" w:hAnsi="Times New Roman" w:cs="Times New Roman"/>
+          <w:sz w:val="24"/>
+          <w:szCs w:val="24"/>
+        </w:rPr>
+        <w:t>e set the data</w:t>
+      </w:r>
+      <w:r>
+        <w:rPr>
+          <w:rFonts w:ascii="Times New Roman" w:hAnsi="Times New Roman" w:cs="Times New Roman"/>
+          <w:sz w:val="24"/>
+          <w:szCs w:val="24"/>
+        </w:rPr>
+        <w:t xml:space="preserve"> f</w:t>
+      </w:r>
+      <w:r>
+        <w:rPr>
+          <w:rFonts w:ascii="Times New Roman" w:hAnsi="Times New Roman" w:cs="Times New Roman"/>
+          <w:sz w:val="24"/>
+          <w:szCs w:val="24"/>
+        </w:rPr>
+        <w:t xml:space="preserve">rames to only include the </w:t>
+      </w:r>
+      <w:r>
+        <w:rPr>
+          <w:rFonts w:ascii="Times New Roman" w:hAnsi="Times New Roman" w:cs="Times New Roman"/>
+          <w:sz w:val="24"/>
+          <w:szCs w:val="24"/>
+        </w:rPr>
+        <w:t xml:space="preserve">relevant </w:t>
+      </w:r>
+      <w:r>
+        <w:rPr>
+          <w:rFonts w:ascii="Times New Roman" w:hAnsi="Times New Roman" w:cs="Times New Roman"/>
+          <w:sz w:val="24"/>
+          <w:szCs w:val="24"/>
+        </w:rPr>
+        <w:t>limiting factor labels and their corresponding number of firms</w:t>
+      </w:r>
+      <w:r>
+        <w:rPr>
+          <w:rFonts w:ascii="Times New Roman" w:hAnsi="Times New Roman" w:cs="Times New Roman"/>
+          <w:sz w:val="24"/>
+          <w:szCs w:val="24"/>
+        </w:rPr>
+        <w:t xml:space="preserve">. </w:t>
+      </w:r>
+      <w:proofErr w:type="gramStart"/>
+      <w:r>
+        <w:rPr>
+          <w:rFonts w:ascii="Times New Roman" w:hAnsi="Times New Roman" w:cs="Times New Roman"/>
+          <w:sz w:val="24"/>
+          <w:szCs w:val="24"/>
+        </w:rPr>
+        <w:t xml:space="preserve">This </w:t>
+      </w:r>
+      <w:r>
+        <w:rPr>
+          <w:rFonts w:ascii="Times New Roman" w:hAnsi="Times New Roman" w:cs="Times New Roman"/>
+          <w:sz w:val="24"/>
+          <w:szCs w:val="24"/>
+        </w:rPr>
+        <w:t>:</w:t>
+      </w:r>
+      <w:proofErr w:type="gramEnd"/>
+      <w:r>
+        <w:rPr>
+          <w:rFonts w:ascii="Times New Roman" w:hAnsi="Times New Roman" w:cs="Times New Roman"/>
+          <w:sz w:val="24"/>
+          <w:szCs w:val="24"/>
+        </w:rPr>
+        <w:t xml:space="preserve"> </w:t>
+      </w:r>
+    </w:p>
+    <w:p>
+      <w:pPr>
+        <w:pStyle w:val="ListParagraph"/>
+        <w:numPr>
+          <w:ilvl w:val="1"/>
+          <w:numId w:val="5"/>
+        </w:numPr>
+        <w:rPr>
+          <w:rFonts w:ascii="Courier New" w:hAnsi="Courier New" w:cs="Courier New"/>
+          <w:sz w:val="18"/>
+          <w:szCs w:val="18"/>
+        </w:rPr>
+      </w:pPr>
+      <w:proofErr w:type="spellStart"/>
+      <w:r>
+        <w:rPr>
+          <w:rFonts w:ascii="Courier New" w:hAnsi="Courier New" w:cs="Courier New"/>
+          <w:sz w:val="18"/>
+          <w:szCs w:val="18"/>
+        </w:rPr>
+        <w:t>AI_df</w:t>
+      </w:r>
+      <w:r>
+        <w:rPr>
+          <w:rFonts w:ascii="Courier New" w:hAnsi="Courier New" w:cs="Courier New"/>
+          <w:sz w:val="18"/>
+          <w:szCs w:val="18"/>
+        </w:rPr>
+        <w:t>_firmpct</w:t>
+      </w:r>
+      <w:proofErr w:type="spellEnd"/>
+      <w:r>
+        <w:rPr>
+          <w:rFonts w:ascii="Courier New" w:hAnsi="Courier New" w:cs="Courier New"/>
+          <w:sz w:val="18"/>
+          <w:szCs w:val="18"/>
+        </w:rPr>
+        <w:t xml:space="preserve"> = </w:t>
+      </w:r>
+      <w:proofErr w:type="spellStart"/>
+      <w:r>
+        <w:rPr>
+          <w:rFonts w:ascii="Courier New" w:hAnsi="Courier New" w:cs="Courier New"/>
+          <w:sz w:val="18"/>
+          <w:szCs w:val="18"/>
+        </w:rPr>
+        <w:t>AI_</w:t>
+      </w:r>
+      <w:proofErr w:type="gramStart"/>
+      <w:r>
+        <w:rPr>
+          <w:rFonts w:ascii="Courier New" w:hAnsi="Courier New" w:cs="Courier New"/>
+          <w:sz w:val="18"/>
+          <w:szCs w:val="18"/>
+        </w:rPr>
+        <w:t>df</w:t>
+      </w:r>
+      <w:proofErr w:type="spellEnd"/>
+      <w:r>
+        <w:rPr>
+          <w:rFonts w:ascii="Courier New" w:hAnsi="Courier New" w:cs="Courier New"/>
+          <w:sz w:val="18"/>
+          <w:szCs w:val="18"/>
+        </w:rPr>
+        <w:t>[</w:t>
+      </w:r>
+      <w:proofErr w:type="gramEnd"/>
+      <w:r>
+        <w:rPr>
+          <w:rFonts w:ascii="Courier New" w:hAnsi="Courier New" w:cs="Courier New"/>
+          <w:sz w:val="18"/>
+          <w:szCs w:val="18"/>
+        </w:rPr>
+        <w:t xml:space="preserve">[‘FACTORS_P_LABEL’, </w:t>
+      </w:r>
+      <w:r>
+        <w:rPr>
+          <w:rFonts w:ascii="Courier New" w:hAnsi="Courier New" w:cs="Courier New"/>
+          <w:sz w:val="18"/>
+          <w:szCs w:val="18"/>
+        </w:rPr>
+        <w:t>‘</w:t>
+      </w:r>
+      <w:r>
+        <w:rPr>
+          <w:rFonts w:ascii="Courier New" w:hAnsi="Courier New" w:cs="Courier New"/>
+          <w:sz w:val="18"/>
+          <w:szCs w:val="18"/>
+        </w:rPr>
+        <w:t>FIRMPDEMP</w:t>
+      </w:r>
+      <w:r>
+        <w:rPr>
+          <w:rFonts w:ascii="Courier New" w:hAnsi="Courier New" w:cs="Courier New"/>
+          <w:sz w:val="18"/>
+          <w:szCs w:val="18"/>
+        </w:rPr>
+        <w:t>_PCT</w:t>
+      </w:r>
+      <w:r>
+        <w:rPr>
+          <w:rFonts w:ascii="Courier New" w:hAnsi="Courier New" w:cs="Courier New"/>
+          <w:sz w:val="18"/>
+          <w:szCs w:val="18"/>
+        </w:rPr>
+        <w:t>’]]</w:t>
+      </w:r>
+    </w:p>
+    <w:p>
+      <w:pPr>
+        <w:pStyle w:val="ListParagraph"/>
+        <w:numPr>
+          <w:ilvl w:val="1"/>
+          <w:numId w:val="5"/>
+        </w:numPr>
+        <w:rPr>
+          <w:rFonts w:ascii="Courier New" w:hAnsi="Courier New" w:cs="Courier New"/>
+          <w:sz w:val="18"/>
+          <w:szCs w:val="18"/>
+        </w:rPr>
+      </w:pPr>
+      <w:proofErr w:type="spellStart"/>
+      <w:r>
+        <w:rPr>
+          <w:rFonts w:ascii="Courier New" w:hAnsi="Courier New" w:cs="Courier New"/>
+          <w:sz w:val="18"/>
+          <w:szCs w:val="18"/>
+        </w:rPr>
+        <w:t>AI_df_payann</w:t>
+      </w:r>
+      <w:proofErr w:type="spellEnd"/>
+      <w:r>
+        <w:rPr>
+          <w:rFonts w:ascii="Courier New" w:hAnsi="Courier New" w:cs="Courier New"/>
+          <w:sz w:val="18"/>
+          <w:szCs w:val="18"/>
+        </w:rPr>
+        <w:t xml:space="preserve"> = </w:t>
+      </w:r>
+      <w:proofErr w:type="spellStart"/>
+      <w:r>
+        <w:rPr>
+          <w:rFonts w:ascii="Courier New" w:hAnsi="Courier New" w:cs="Courier New"/>
+          <w:sz w:val="18"/>
+          <w:szCs w:val="18"/>
+        </w:rPr>
+        <w:t>AI_</w:t>
+      </w:r>
+      <w:proofErr w:type="gramStart"/>
+      <w:r>
+        <w:rPr>
+          <w:rFonts w:ascii="Courier New" w:hAnsi="Courier New" w:cs="Courier New"/>
+          <w:sz w:val="18"/>
+          <w:szCs w:val="18"/>
+        </w:rPr>
+        <w:t>df</w:t>
+      </w:r>
+      <w:proofErr w:type="spellEnd"/>
+      <w:r>
+        <w:rPr>
+          <w:rFonts w:ascii="Courier New" w:hAnsi="Courier New" w:cs="Courier New"/>
+          <w:sz w:val="18"/>
+          <w:szCs w:val="18"/>
+        </w:rPr>
+        <w:t>[</w:t>
+      </w:r>
+      <w:proofErr w:type="gramEnd"/>
+      <w:r>
+        <w:rPr>
+          <w:rFonts w:ascii="Courier New" w:hAnsi="Courier New" w:cs="Courier New"/>
+          <w:sz w:val="18"/>
+          <w:szCs w:val="18"/>
+        </w:rPr>
+        <w:t xml:space="preserve">[‘FACTORS_P_LABEL’, </w:t>
+      </w:r>
+      <w:r>
+        <w:rPr>
+          <w:rFonts w:ascii="Courier New" w:hAnsi="Courier New" w:cs="Courier New"/>
+          <w:sz w:val="18"/>
+          <w:szCs w:val="18"/>
+        </w:rPr>
+        <w:t>‘</w:t>
+      </w:r>
+      <w:r>
+        <w:rPr>
+          <w:rFonts w:ascii="Courier New" w:hAnsi="Courier New" w:cs="Courier New"/>
+          <w:sz w:val="18"/>
+          <w:szCs w:val="18"/>
+        </w:rPr>
+        <w:t>PAYANN</w:t>
+      </w:r>
+      <w:r>
+        <w:rPr>
+          <w:rFonts w:ascii="Courier New" w:hAnsi="Courier New" w:cs="Courier New"/>
+          <w:sz w:val="18"/>
+          <w:szCs w:val="18"/>
+        </w:rPr>
+        <w:t>’]]</w:t>
+      </w:r>
+    </w:p>
+    <w:p>
+      <w:pPr>
+        <w:pStyle w:val="ListParagraph"/>
+        <w:numPr>
+          <w:ilvl w:val="1"/>
+          <w:numId w:val="5"/>
+        </w:numPr>
+        <w:rPr>
+          <w:rFonts w:ascii="Courier New" w:hAnsi="Courier New" w:cs="Courier New"/>
+          <w:sz w:val="18"/>
+          <w:szCs w:val="18"/>
+        </w:rPr>
+      </w:pPr>
+      <w:proofErr w:type="spellStart"/>
+      <w:r>
+        <w:rPr>
+          <w:rFonts w:ascii="Courier New" w:hAnsi="Courier New" w:cs="Courier New"/>
+          <w:sz w:val="18"/>
+          <w:szCs w:val="18"/>
+        </w:rPr>
+        <w:t>AI_df_marketshare</w:t>
+      </w:r>
+      <w:proofErr w:type="spellEnd"/>
+      <w:r>
+        <w:rPr>
+          <w:rFonts w:ascii="Courier New" w:hAnsi="Courier New" w:cs="Courier New"/>
+          <w:sz w:val="18"/>
+          <w:szCs w:val="18"/>
+        </w:rPr>
+        <w:t xml:space="preserve"> = </w:t>
+      </w:r>
+      <w:proofErr w:type="spellStart"/>
+      <w:r>
+        <w:rPr>
+          <w:rFonts w:ascii="Courier New" w:hAnsi="Courier New" w:cs="Courier New"/>
+          <w:sz w:val="18"/>
+          <w:szCs w:val="18"/>
+        </w:rPr>
+        <w:t>AI_</w:t>
+      </w:r>
+      <w:proofErr w:type="gramStart"/>
+      <w:r>
+        <w:rPr>
+          <w:rFonts w:ascii="Courier New" w:hAnsi="Courier New" w:cs="Courier New"/>
+          <w:sz w:val="18"/>
+          <w:szCs w:val="18"/>
+        </w:rPr>
+        <w:t>df</w:t>
+      </w:r>
+      <w:proofErr w:type="spellEnd"/>
+      <w:r>
+        <w:rPr>
+          <w:rFonts w:ascii="Courier New" w:hAnsi="Courier New" w:cs="Courier New"/>
+          <w:sz w:val="18"/>
+          <w:szCs w:val="18"/>
+        </w:rPr>
+        <w:t>[</w:t>
+      </w:r>
+      <w:proofErr w:type="gramEnd"/>
+      <w:r>
+        <w:rPr>
+          <w:rFonts w:ascii="Courier New" w:hAnsi="Courier New" w:cs="Courier New"/>
+          <w:sz w:val="18"/>
+          <w:szCs w:val="18"/>
+        </w:rPr>
+        <w:t xml:space="preserve">[‘FACTORS_P_LABEL’, </w:t>
+      </w:r>
+      <w:r>
+        <w:rPr>
+          <w:rFonts w:ascii="Courier New" w:hAnsi="Courier New" w:cs="Courier New"/>
+          <w:sz w:val="18"/>
+          <w:szCs w:val="18"/>
+        </w:rPr>
+        <w:t>‘</w:t>
+      </w:r>
+      <w:r>
+        <w:rPr>
+          <w:rFonts w:ascii="Courier New" w:hAnsi="Courier New" w:cs="Courier New"/>
+          <w:sz w:val="18"/>
+          <w:szCs w:val="18"/>
+        </w:rPr>
+        <w:t>RCPPDEMP_PCT</w:t>
+      </w:r>
+      <w:r>
+        <w:rPr>
+          <w:rFonts w:ascii="Courier New" w:hAnsi="Courier New" w:cs="Courier New"/>
+          <w:sz w:val="18"/>
+          <w:szCs w:val="18"/>
+        </w:rPr>
+        <w:t>’]]</w:t>
+      </w:r>
+    </w:p>
+    <w:p>
+      <w:pPr>
+        <w:pStyle w:val="ListParagraph"/>
+        <w:numPr>
+          <w:ilvl w:val="0"/>
+          <w:numId w:val="5"/>
+        </w:numPr>
+        <w:rPr>
+          <w:rFonts w:ascii="Times New Roman" w:hAnsi="Times New Roman" w:cs="Times New Roman"/>
+          <w:sz w:val="24"/>
+          <w:szCs w:val="24"/>
+        </w:rPr>
+      </w:pPr>
+      <w:r>
+        <w:rPr>
+          <w:rFonts w:ascii="Times New Roman" w:hAnsi="Times New Roman" w:cs="Times New Roman"/>
+          <w:sz w:val="24"/>
+          <w:szCs w:val="24"/>
+        </w:rPr>
+        <w:t>W</w:t>
+      </w:r>
+      <w:r>
+        <w:rPr>
+          <w:rFonts w:ascii="Times New Roman" w:hAnsi="Times New Roman" w:cs="Times New Roman"/>
+          <w:sz w:val="24"/>
+          <w:szCs w:val="24"/>
+        </w:rPr>
+        <w:t xml:space="preserve">e set the ‘FACTORS_P_LABEL’ column as the index for each </w:t>
+      </w:r>
+      <w:r>
+        <w:rPr>
+          <w:rFonts w:ascii="Times New Roman" w:hAnsi="Times New Roman" w:cs="Times New Roman"/>
+          <w:sz w:val="24"/>
+          <w:szCs w:val="24"/>
+        </w:rPr>
+        <w:t xml:space="preserve">new </w:t>
+      </w:r>
+      <w:r>
+        <w:rPr>
+          <w:rFonts w:ascii="Times New Roman" w:hAnsi="Times New Roman" w:cs="Times New Roman"/>
+          <w:sz w:val="24"/>
+          <w:szCs w:val="24"/>
+        </w:rPr>
+        <w:t>data</w:t>
+      </w:r>
+      <w:r>
+        <w:rPr>
+          <w:rFonts w:ascii="Times New Roman" w:hAnsi="Times New Roman" w:cs="Times New Roman"/>
+          <w:sz w:val="24"/>
+          <w:szCs w:val="24"/>
+        </w:rPr>
+        <w:t xml:space="preserve"> </w:t>
+      </w:r>
+      <w:r>
+        <w:rPr>
+          <w:rFonts w:ascii="Times New Roman" w:hAnsi="Times New Roman" w:cs="Times New Roman"/>
+          <w:sz w:val="24"/>
+          <w:szCs w:val="24"/>
+        </w:rPr>
+        <w:t>frame</w:t>
+      </w:r>
+      <w:r>
+        <w:rPr>
+          <w:rFonts w:ascii="Times New Roman" w:hAnsi="Times New Roman" w:cs="Times New Roman"/>
+          <w:sz w:val="24"/>
+          <w:szCs w:val="24"/>
+        </w:rPr>
+        <w:t>.</w:t>
+      </w:r>
+    </w:p>
+    <w:p>
+      <w:pPr>
+        <w:pStyle w:val="ListParagraph"/>
+        <w:numPr>
+          <w:ilvl w:val="0"/>
+          <w:numId w:val="5"/>
+        </w:numPr>
+        <w:rPr>
+          <w:rFonts w:ascii="Times New Roman" w:hAnsi="Times New Roman" w:cs="Times New Roman"/>
+          <w:sz w:val="24"/>
+          <w:szCs w:val="24"/>
+        </w:rPr>
+      </w:pPr>
+      <w:r>
+        <w:rPr>
+          <w:rFonts w:ascii="Times New Roman" w:hAnsi="Times New Roman" w:cs="Times New Roman"/>
+          <w:sz w:val="24"/>
+          <w:szCs w:val="24"/>
+        </w:rPr>
+        <w:t>Finally, for each separate field graphed, we recombine the tech data frames to be easily plotted. We add columns names that are nicely named for clean legends</w:t>
+      </w:r>
+    </w:p>
+    <w:p>
+      <w:pPr>
+        <w:pStyle w:val="ListParagraph"/>
+        <w:numPr>
+          <w:ilvl w:val="1"/>
+          <w:numId w:val="5"/>
+        </w:numPr>
+        <w:rPr>
+          <w:rFonts w:ascii="Courier New" w:hAnsi="Courier New" w:cs="Courier New"/>
+          <w:sz w:val="18"/>
+          <w:szCs w:val="18"/>
+        </w:rPr>
+      </w:pPr>
+      <w:proofErr w:type="spellStart"/>
+      <w:r>
+        <w:rPr>
+          <w:rFonts w:ascii="Courier New" w:hAnsi="Courier New" w:cs="Courier New"/>
+          <w:sz w:val="18"/>
+          <w:szCs w:val="18"/>
+        </w:rPr>
+        <w:t>TotalInd_df_</w:t>
+      </w:r>
+      <w:proofErr w:type="gramStart"/>
+      <w:r>
+        <w:rPr>
+          <w:rFonts w:ascii="Courier New" w:hAnsi="Courier New" w:cs="Courier New"/>
+          <w:sz w:val="18"/>
+          <w:szCs w:val="18"/>
+        </w:rPr>
+        <w:t>firmpct</w:t>
+      </w:r>
+      <w:r>
+        <w:rPr>
+          <w:rFonts w:ascii="Courier New" w:hAnsi="Courier New" w:cs="Courier New"/>
+          <w:sz w:val="18"/>
+          <w:szCs w:val="18"/>
+        </w:rPr>
+        <w:t>.columns</w:t>
+      </w:r>
+      <w:proofErr w:type="spellEnd"/>
+      <w:proofErr w:type="gramEnd"/>
+      <w:r>
+        <w:rPr>
+          <w:rFonts w:ascii="Courier New" w:hAnsi="Courier New" w:cs="Courier New"/>
+          <w:sz w:val="18"/>
+          <w:szCs w:val="18"/>
+        </w:rPr>
+        <w:t xml:space="preserve"> = [‘Artificial Intelligence’]</w:t>
+      </w:r>
+    </w:p>
+    <w:p>
+      <w:pPr>
+        <w:pStyle w:val="ListParagraph"/>
+        <w:numPr>
+          <w:ilvl w:val="1"/>
+          <w:numId w:val="5"/>
+        </w:numPr>
+        <w:rPr>
+          <w:rFonts w:ascii="Courier New" w:hAnsi="Courier New" w:cs="Courier New"/>
+          <w:sz w:val="18"/>
+          <w:szCs w:val="18"/>
+        </w:rPr>
+      </w:pPr>
+      <w:proofErr w:type="spellStart"/>
+      <w:r>
+        <w:rPr>
+          <w:rFonts w:ascii="Courier New" w:hAnsi="Courier New" w:cs="Courier New"/>
+          <w:sz w:val="18"/>
+          <w:szCs w:val="18"/>
+        </w:rPr>
+        <w:t>TotalInd_df_</w:t>
+      </w:r>
+      <w:proofErr w:type="gramStart"/>
+      <w:r>
+        <w:rPr>
+          <w:rFonts w:ascii="Courier New" w:hAnsi="Courier New" w:cs="Courier New"/>
+          <w:sz w:val="18"/>
+          <w:szCs w:val="18"/>
+        </w:rPr>
+        <w:t>firmpct</w:t>
+      </w:r>
+      <w:proofErr w:type="spellEnd"/>
+      <w:r>
+        <w:rPr>
+          <w:rFonts w:ascii="Courier New" w:hAnsi="Courier New" w:cs="Courier New"/>
+          <w:sz w:val="18"/>
+          <w:szCs w:val="18"/>
+        </w:rPr>
+        <w:t>[</w:t>
+      </w:r>
+      <w:proofErr w:type="gramEnd"/>
+      <w:r>
+        <w:rPr>
+          <w:rFonts w:ascii="Courier New" w:hAnsi="Courier New" w:cs="Courier New"/>
+          <w:sz w:val="18"/>
+          <w:szCs w:val="18"/>
+        </w:rPr>
+        <w:t xml:space="preserve">‘Cloud Based Technology’] = </w:t>
+      </w:r>
+      <w:proofErr w:type="spellStart"/>
+      <w:r>
+        <w:rPr>
+          <w:rFonts w:ascii="Courier New" w:hAnsi="Courier New" w:cs="Courier New"/>
+          <w:sz w:val="18"/>
+          <w:szCs w:val="18"/>
+        </w:rPr>
+        <w:t>CloudB_df_firmpct</w:t>
+      </w:r>
+      <w:proofErr w:type="spellEnd"/>
+      <w:r>
+        <w:rPr>
+          <w:rFonts w:ascii="Courier New" w:hAnsi="Courier New" w:cs="Courier New"/>
+          <w:sz w:val="18"/>
+          <w:szCs w:val="18"/>
+        </w:rPr>
+        <w:t>[‘FIRMPDEMP_PCT]</w:t>
+      </w:r>
+    </w:p>
+    <w:p>
+      <w:pPr>
+        <w:pStyle w:val="ListParagraph"/>
+        <w:numPr>
+          <w:ilvl w:val="1"/>
+          <w:numId w:val="5"/>
+        </w:numPr>
+        <w:rPr>
+          <w:rFonts w:ascii="Times New Roman" w:hAnsi="Times New Roman" w:cs="Times New Roman"/>
+          <w:sz w:val="18"/>
+          <w:szCs w:val="18"/>
+        </w:rPr>
+      </w:pPr>
+      <w:r>
+        <w:rPr>
+          <w:rFonts w:ascii="Times New Roman" w:hAnsi="Times New Roman" w:cs="Times New Roman"/>
+          <w:sz w:val="18"/>
+          <w:szCs w:val="18"/>
+        </w:rPr>
+        <w:t>Repeat above step for the rema</w:t>
+      </w:r>
+      <w:r>
+        <w:rPr>
+          <w:rFonts w:ascii="Times New Roman" w:hAnsi="Times New Roman" w:cs="Times New Roman"/>
+          <w:sz w:val="18"/>
+          <w:szCs w:val="18"/>
+        </w:rPr>
+        <w:t>ining three technologies.</w:t>
+      </w:r>
+    </w:p>
+    <w:p>
+      <w:pPr>
+        <w:pStyle w:val="ListParagraph"/>
+        <w:numPr>
+          <w:ilvl w:val="0"/>
+          <w:numId w:val="5"/>
+        </w:numPr>
+        <w:rPr>
+          <w:rFonts w:ascii="Times New Roman" w:hAnsi="Times New Roman" w:cs="Times New Roman"/>
+          <w:sz w:val="18"/>
+          <w:szCs w:val="18"/>
+        </w:rPr>
+      </w:pPr>
+      <w:r>
+        <w:rPr>
+          <w:rFonts w:ascii="Times New Roman" w:hAnsi="Times New Roman" w:cs="Times New Roman"/>
+          <w:sz w:val="24"/>
+          <w:szCs w:val="24"/>
+        </w:rPr>
+        <w:t>From here it is quite easy to make the three general plots examining responses overall industries for all technologies. These general charts were used to guide further analysis.</w:t>
+      </w:r>
+    </w:p>
+    <w:p>
+      <w:pPr>
+        <w:rPr>
+          <w:rFonts w:ascii="Times New Roman" w:hAnsi="Times New Roman" w:cs="Times New Roman"/>
+          <w:sz w:val="24"/>
+          <w:szCs w:val="24"/>
+          <w:u w:val="single"/>
+        </w:rPr>
+      </w:pPr>
+      <w:r>
+        <w:rPr>
+          <w:rFonts w:ascii="Times New Roman" w:hAnsi="Times New Roman" w:cs="Times New Roman"/>
+          <w:sz w:val="24"/>
+          <w:szCs w:val="24"/>
+          <w:u w:val="single"/>
+        </w:rPr>
         <w:t>Health + Finance Industry Comparison</w:t>
       </w:r>
     </w:p>
@@ -769,18 +2450,50 @@
           <w:sz w:val="24"/>
           <w:szCs w:val="24"/>
         </w:rPr>
-        <w:t xml:space="preserve">Read cleaned ‘TechImpactCensusData.xlsx’ into a pandas </w:t>
-      </w:r>
-      <w:proofErr w:type="spellStart"/>
-      <w:r>
-        <w:rPr>
-          <w:rFonts w:ascii="Times New Roman" w:hAnsi="Times New Roman" w:cs="Times New Roman"/>
-          <w:sz w:val="24"/>
-          <w:szCs w:val="24"/>
-        </w:rPr>
-        <w:t>dataframe</w:t>
-      </w:r>
-      <w:proofErr w:type="spellEnd"/>
+        <w:t xml:space="preserve">Read cleaned ‘TechImpactCensusData.xlsx’ into a </w:t>
+      </w:r>
+      <w:proofErr w:type="gramStart"/>
+      <w:r>
+        <w:rPr>
+          <w:rFonts w:ascii="Times New Roman" w:hAnsi="Times New Roman" w:cs="Times New Roman"/>
+          <w:sz w:val="24"/>
+          <w:szCs w:val="24"/>
+        </w:rPr>
+        <w:t>pandas</w:t>
+      </w:r>
+      <w:proofErr w:type="gramEnd"/>
+      <w:r>
+        <w:rPr>
+          <w:rFonts w:ascii="Times New Roman" w:hAnsi="Times New Roman" w:cs="Times New Roman"/>
+          <w:sz w:val="24"/>
+          <w:szCs w:val="24"/>
+        </w:rPr>
+        <w:t xml:space="preserve"> data</w:t>
+      </w:r>
+      <w:r>
+        <w:rPr>
+          <w:rFonts w:ascii="Times New Roman" w:hAnsi="Times New Roman" w:cs="Times New Roman"/>
+          <w:sz w:val="24"/>
+          <w:szCs w:val="24"/>
+        </w:rPr>
+        <w:t xml:space="preserve"> </w:t>
+      </w:r>
+      <w:r>
+        <w:rPr>
+          <w:rFonts w:ascii="Times New Roman" w:hAnsi="Times New Roman" w:cs="Times New Roman"/>
+          <w:sz w:val="24"/>
+          <w:szCs w:val="24"/>
+        </w:rPr>
+        <w:t>frame</w:t>
+      </w:r>
+      <w:r>
+        <w:rPr>
+          <w:rFonts w:ascii="Times New Roman" w:hAnsi="Times New Roman" w:cs="Times New Roman"/>
+          <w:sz w:val="24"/>
+          <w:szCs w:val="24"/>
+        </w:rPr>
+        <w:t>.</w:t>
+      </w:r>
     </w:p>
     <w:p>
       <w:pPr>
@@ -801,6 +2514,7 @@
           <w:sz w:val="24"/>
           <w:szCs w:val="24"/>
         </w:rPr>
+        <w:lastRenderedPageBreak/>
         <w:t>Create lists of limiting factor</w:t>
       </w:r>
       <w:r>
@@ -893,18 +2607,18 @@
       <w:proofErr w:type="spellStart"/>
       <w:r>
         <w:rPr>
-          <w:rFonts w:ascii="Times New Roman" w:hAnsi="Times New Roman" w:cs="Times New Roman"/>
-          <w:sz w:val="24"/>
-          <w:szCs w:val="24"/>
+          <w:rFonts w:ascii="Courier New" w:hAnsi="Courier New" w:cs="Courier New"/>
+          <w:sz w:val="18"/>
+          <w:szCs w:val="18"/>
         </w:rPr>
         <w:t>ai_factor</w:t>
       </w:r>
       <w:proofErr w:type="spellEnd"/>
       <w:r>
         <w:rPr>
-          <w:rFonts w:ascii="Times New Roman" w:hAnsi="Times New Roman" w:cs="Times New Roman"/>
-          <w:sz w:val="24"/>
-          <w:szCs w:val="24"/>
+          <w:rFonts w:ascii="Courier New" w:hAnsi="Courier New" w:cs="Courier New"/>
+          <w:sz w:val="18"/>
+          <w:szCs w:val="18"/>
         </w:rPr>
         <w:t xml:space="preserve"> = ['T1E36R01', 'T1E36R02', 'T1E36R03', 'T1E36R04', 'T1E36R05', 'T1E36R06', 'T1E36R07', 'T1E36R08', 'T1E36R09', 'T1E36R10']</w:t>
       </w:r>
@@ -980,25 +2694,23 @@
           <w:sz w:val="24"/>
           <w:szCs w:val="24"/>
         </w:rPr>
-        <w:t xml:space="preserve">Three </w:t>
-      </w:r>
-      <w:proofErr w:type="spellStart"/>
-      <w:r>
-        <w:rPr>
-          <w:rFonts w:ascii="Times New Roman" w:hAnsi="Times New Roman" w:cs="Times New Roman"/>
-          <w:sz w:val="24"/>
-          <w:szCs w:val="24"/>
-        </w:rPr>
-        <w:t>dataframes</w:t>
-      </w:r>
-      <w:proofErr w:type="spellEnd"/>
-      <w:r>
-        <w:rPr>
-          <w:rFonts w:ascii="Times New Roman" w:hAnsi="Times New Roman" w:cs="Times New Roman"/>
-          <w:sz w:val="24"/>
-          <w:szCs w:val="24"/>
-        </w:rPr>
-        <w:t xml:space="preserve"> were created by filtering the original </w:t>
+        <w:t>Three data</w:t>
+      </w:r>
+      <w:r>
+        <w:rPr>
+          <w:rFonts w:ascii="Times New Roman" w:hAnsi="Times New Roman" w:cs="Times New Roman"/>
+          <w:sz w:val="24"/>
+          <w:szCs w:val="24"/>
+        </w:rPr>
+        <w:t xml:space="preserve"> </w:t>
+      </w:r>
+      <w:r>
+        <w:rPr>
+          <w:rFonts w:ascii="Times New Roman" w:hAnsi="Times New Roman" w:cs="Times New Roman"/>
+          <w:sz w:val="24"/>
+          <w:szCs w:val="24"/>
+        </w:rPr>
+        <w:t xml:space="preserve">frames were created by filtering the original </w:t>
       </w:r>
       <w:proofErr w:type="spellStart"/>
       <w:r>
@@ -1141,140 +2853,28 @@
           <w:numId w:val="1"/>
         </w:numPr>
         <w:rPr>
-          <w:rFonts w:ascii="Times New Roman" w:hAnsi="Times New Roman" w:cs="Times New Roman"/>
-          <w:sz w:val="24"/>
-          <w:szCs w:val="24"/>
-        </w:rPr>
-      </w:pPr>
-      <w:proofErr w:type="spellStart"/>
-      <w:r>
-        <w:rPr>
-          <w:rFonts w:ascii="Times New Roman" w:hAnsi="Times New Roman" w:cs="Times New Roman"/>
-          <w:sz w:val="24"/>
-          <w:szCs w:val="24"/>
+          <w:rFonts w:ascii="Courier New" w:hAnsi="Courier New" w:cs="Courier New"/>
+          <w:sz w:val="18"/>
+          <w:szCs w:val="18"/>
+        </w:rPr>
+      </w:pPr>
+      <w:proofErr w:type="spellStart"/>
+      <w:r>
+        <w:rPr>
+          <w:rFonts w:ascii="Courier New" w:hAnsi="Courier New" w:cs="Courier New"/>
+          <w:sz w:val="18"/>
+          <w:szCs w:val="18"/>
         </w:rPr>
         <w:t>replace_labels</w:t>
       </w:r>
       <w:proofErr w:type="spellEnd"/>
       <w:r>
         <w:rPr>
-          <w:rFonts w:ascii="Times New Roman" w:hAnsi="Times New Roman" w:cs="Times New Roman"/>
-          <w:sz w:val="24"/>
-          <w:szCs w:val="24"/>
-        </w:rPr>
-        <w:t xml:space="preserve"> = ['Too expensive',</w:t>
-      </w:r>
-      <w:r>
-        <w:rPr>
-          <w:rFonts w:ascii="Times New Roman" w:hAnsi="Times New Roman" w:cs="Times New Roman"/>
-          <w:sz w:val="24"/>
-          <w:szCs w:val="24"/>
-        </w:rPr>
-        <w:t xml:space="preserve"> </w:t>
-      </w:r>
-      <w:r>
-        <w:rPr>
-          <w:rFonts w:ascii="Times New Roman" w:hAnsi="Times New Roman" w:cs="Times New Roman"/>
-          <w:sz w:val="24"/>
-          <w:szCs w:val="24"/>
-        </w:rPr>
-        <w:t>'Tech not mature',</w:t>
-      </w:r>
-      <w:r>
-        <w:rPr>
-          <w:rFonts w:ascii="Times New Roman" w:hAnsi="Times New Roman" w:cs="Times New Roman"/>
-          <w:sz w:val="24"/>
-          <w:szCs w:val="24"/>
-        </w:rPr>
-        <w:t xml:space="preserve"> </w:t>
-      </w:r>
-      <w:r>
-        <w:rPr>
-          <w:rFonts w:ascii="Times New Roman" w:hAnsi="Times New Roman" w:cs="Times New Roman"/>
-          <w:sz w:val="24"/>
-          <w:szCs w:val="24"/>
-        </w:rPr>
-        <w:t>'Improper Data',</w:t>
-      </w:r>
-      <w:r>
-        <w:rPr>
-          <w:rFonts w:ascii="Times New Roman" w:hAnsi="Times New Roman" w:cs="Times New Roman"/>
-          <w:sz w:val="24"/>
-          <w:szCs w:val="24"/>
-        </w:rPr>
-        <w:t xml:space="preserve"> </w:t>
-      </w:r>
-      <w:r>
-        <w:rPr>
-          <w:rFonts w:ascii="Times New Roman" w:hAnsi="Times New Roman" w:cs="Times New Roman"/>
-          <w:sz w:val="24"/>
-          <w:szCs w:val="24"/>
-        </w:rPr>
-        <w:t>'Unreliable Data',</w:t>
-      </w:r>
-      <w:r>
-        <w:rPr>
-          <w:rFonts w:ascii="Times New Roman" w:hAnsi="Times New Roman" w:cs="Times New Roman"/>
-          <w:sz w:val="24"/>
-          <w:szCs w:val="24"/>
-        </w:rPr>
-        <w:t xml:space="preserve"> </w:t>
-      </w:r>
-      <w:r>
-        <w:rPr>
-          <w:rFonts w:ascii="Times New Roman" w:hAnsi="Times New Roman" w:cs="Times New Roman"/>
-          <w:sz w:val="24"/>
-          <w:szCs w:val="24"/>
-        </w:rPr>
-        <w:t>'Insufficient Talent',</w:t>
-      </w:r>
-      <w:r>
-        <w:rPr>
-          <w:rFonts w:ascii="Times New Roman" w:hAnsi="Times New Roman" w:cs="Times New Roman"/>
-          <w:sz w:val="24"/>
-          <w:szCs w:val="24"/>
-        </w:rPr>
-        <w:t xml:space="preserve"> </w:t>
-      </w:r>
-      <w:r>
-        <w:rPr>
-          <w:rFonts w:ascii="Times New Roman" w:hAnsi="Times New Roman" w:cs="Times New Roman"/>
-          <w:sz w:val="24"/>
-          <w:szCs w:val="24"/>
-        </w:rPr>
-        <w:t>'Laws and Regulations',</w:t>
-      </w:r>
-      <w:r>
-        <w:rPr>
-          <w:rFonts w:ascii="Times New Roman" w:hAnsi="Times New Roman" w:cs="Times New Roman"/>
-          <w:sz w:val="24"/>
-          <w:szCs w:val="24"/>
-        </w:rPr>
-        <w:t xml:space="preserve"> </w:t>
-      </w:r>
-      <w:r>
-        <w:rPr>
-          <w:rFonts w:ascii="Times New Roman" w:hAnsi="Times New Roman" w:cs="Times New Roman"/>
-          <w:sz w:val="24"/>
-          <w:szCs w:val="24"/>
-        </w:rPr>
-        <w:t>'Security Concerns',</w:t>
-      </w:r>
-      <w:r>
-        <w:rPr>
-          <w:rFonts w:ascii="Times New Roman" w:hAnsi="Times New Roman" w:cs="Times New Roman"/>
-          <w:sz w:val="24"/>
-          <w:szCs w:val="24"/>
-        </w:rPr>
-        <w:t xml:space="preserve"> </w:t>
-      </w:r>
-      <w:r>
-        <w:rPr>
-          <w:rFonts w:ascii="Times New Roman" w:hAnsi="Times New Roman" w:cs="Times New Roman"/>
-          <w:sz w:val="24"/>
-          <w:szCs w:val="24"/>
-        </w:rPr>
-        <w:t>'Insufficient Capital']</w:t>
+          <w:rFonts w:ascii="Courier New" w:hAnsi="Courier New" w:cs="Courier New"/>
+          <w:sz w:val="18"/>
+          <w:szCs w:val="18"/>
+        </w:rPr>
+        <w:t xml:space="preserve"> = ['Too expensive', 'Tech not mature', 'Improper Data', 'Unreliable Data', 'Insufficient Talent', 'Laws and Regulations', 'Security Concerns', 'Insufficient Capital']</w:t>
       </w:r>
     </w:p>
     <w:p>
@@ -1285,9 +2885,9 @@
           <w:numId w:val="1"/>
         </w:numPr>
         <w:rPr>
-          <w:rFonts w:ascii="Times New Roman" w:hAnsi="Times New Roman" w:cs="Times New Roman"/>
-          <w:sz w:val="24"/>
-          <w:szCs w:val="24"/>
+          <w:rFonts w:ascii="Courier New" w:hAnsi="Courier New" w:cs="Courier New"/>
+          <w:sz w:val="18"/>
+          <w:szCs w:val="18"/>
         </w:rPr>
       </w:pPr>
       <w:r>
@@ -1312,25 +2912,23 @@
           <w:sz w:val="24"/>
           <w:szCs w:val="24"/>
         </w:rPr>
+        <w:t xml:space="preserve"> data</w:t>
+      </w:r>
+      <w:r>
+        <w:rPr>
+          <w:rFonts w:ascii="Times New Roman" w:hAnsi="Times New Roman" w:cs="Times New Roman"/>
+          <w:sz w:val="24"/>
+          <w:szCs w:val="24"/>
+        </w:rPr>
         <w:t xml:space="preserve"> </w:t>
       </w:r>
-      <w:proofErr w:type="spellStart"/>
-      <w:r>
-        <w:rPr>
-          <w:rFonts w:ascii="Times New Roman" w:hAnsi="Times New Roman" w:cs="Times New Roman"/>
-          <w:sz w:val="24"/>
-          <w:szCs w:val="24"/>
-        </w:rPr>
-        <w:t>dataframes</w:t>
-      </w:r>
-      <w:proofErr w:type="spellEnd"/>
-      <w:r>
-        <w:rPr>
-          <w:rFonts w:ascii="Times New Roman" w:hAnsi="Times New Roman" w:cs="Times New Roman"/>
-          <w:sz w:val="24"/>
-          <w:szCs w:val="24"/>
-        </w:rPr>
-        <w:t xml:space="preserve"> to</w:t>
+      <w:r>
+        <w:rPr>
+          <w:rFonts w:ascii="Times New Roman" w:hAnsi="Times New Roman" w:cs="Times New Roman"/>
+          <w:sz w:val="24"/>
+          <w:szCs w:val="24"/>
+        </w:rPr>
+        <w:t>frames to</w:t>
       </w:r>
       <w:r>
         <w:rPr>
@@ -1346,23 +2944,31 @@
           <w:sz w:val="24"/>
           <w:szCs w:val="24"/>
         </w:rPr>
-        <w:t xml:space="preserve"> include the limiting factor labels and their corresponding number of firms: df = </w:t>
+        <w:t xml:space="preserve"> include the limiting factor labels and their corresponding number of firms: </w:t>
+      </w:r>
+      <w:r>
+        <w:rPr>
+          <w:rFonts w:ascii="Courier New" w:hAnsi="Courier New" w:cs="Courier New"/>
+          <w:sz w:val="18"/>
+          <w:szCs w:val="18"/>
+        </w:rPr>
+        <w:t xml:space="preserve">df = </w:t>
       </w:r>
       <w:proofErr w:type="gramStart"/>
       <w:r>
         <w:rPr>
-          <w:rFonts w:ascii="Times New Roman" w:hAnsi="Times New Roman" w:cs="Times New Roman"/>
-          <w:sz w:val="24"/>
-          <w:szCs w:val="24"/>
+          <w:rFonts w:ascii="Courier New" w:hAnsi="Courier New" w:cs="Courier New"/>
+          <w:sz w:val="18"/>
+          <w:szCs w:val="18"/>
         </w:rPr>
         <w:t>df[</w:t>
       </w:r>
       <w:proofErr w:type="gramEnd"/>
       <w:r>
         <w:rPr>
-          <w:rFonts w:ascii="Times New Roman" w:hAnsi="Times New Roman" w:cs="Times New Roman"/>
-          <w:sz w:val="24"/>
-          <w:szCs w:val="24"/>
+          <w:rFonts w:ascii="Courier New" w:hAnsi="Courier New" w:cs="Courier New"/>
+          <w:sz w:val="18"/>
+          <w:szCs w:val="18"/>
         </w:rPr>
         <w:t>[‘FACTORS_P_LABEL’, “FIRMPDEMP’]]</w:t>
       </w:r>
@@ -1386,18 +2992,24 @@
           <w:sz w:val="24"/>
           <w:szCs w:val="24"/>
         </w:rPr>
-        <w:t xml:space="preserve">Finally, we set the ‘FACTORS_P_LABEL’ column as the index for each </w:t>
-      </w:r>
-      <w:proofErr w:type="spellStart"/>
-      <w:r>
-        <w:rPr>
-          <w:rFonts w:ascii="Times New Roman" w:hAnsi="Times New Roman" w:cs="Times New Roman"/>
-          <w:sz w:val="24"/>
-          <w:szCs w:val="24"/>
-        </w:rPr>
-        <w:t>dataframe</w:t>
-      </w:r>
-      <w:proofErr w:type="spellEnd"/>
+        <w:t>Finally, we set the ‘FACTORS_P_LABEL’ column as the index for each data</w:t>
+      </w:r>
+      <w:r>
+        <w:rPr>
+          <w:rFonts w:ascii="Times New Roman" w:hAnsi="Times New Roman" w:cs="Times New Roman"/>
+          <w:sz w:val="24"/>
+          <w:szCs w:val="24"/>
+        </w:rPr>
+        <w:t xml:space="preserve"> </w:t>
+      </w:r>
+      <w:r>
+        <w:rPr>
+          <w:rFonts w:ascii="Times New Roman" w:hAnsi="Times New Roman" w:cs="Times New Roman"/>
+          <w:sz w:val="24"/>
+          <w:szCs w:val="24"/>
+        </w:rPr>
+        <w:t>frame</w:t>
+      </w:r>
     </w:p>
     <w:p>
       <w:pPr>
@@ -1418,61 +3030,55 @@
           <w:sz w:val="24"/>
           <w:szCs w:val="24"/>
         </w:rPr>
-        <w:t xml:space="preserve">We then combined the </w:t>
-      </w:r>
-      <w:proofErr w:type="spellStart"/>
-      <w:r>
-        <w:rPr>
-          <w:rFonts w:ascii="Times New Roman" w:hAnsi="Times New Roman" w:cs="Times New Roman"/>
-          <w:sz w:val="24"/>
-          <w:szCs w:val="24"/>
-        </w:rPr>
-        <w:t>dataframes</w:t>
-      </w:r>
-      <w:proofErr w:type="spellEnd"/>
-      <w:r>
-        <w:rPr>
-          <w:rFonts w:ascii="Times New Roman" w:hAnsi="Times New Roman" w:cs="Times New Roman"/>
-          <w:sz w:val="24"/>
-          <w:szCs w:val="24"/>
-        </w:rPr>
-        <w:t xml:space="preserve"> so that we had one </w:t>
-      </w:r>
-      <w:proofErr w:type="spellStart"/>
-      <w:r>
-        <w:rPr>
-          <w:rFonts w:ascii="Times New Roman" w:hAnsi="Times New Roman" w:cs="Times New Roman"/>
-          <w:sz w:val="24"/>
-          <w:szCs w:val="24"/>
-        </w:rPr>
-        <w:t>dataframe</w:t>
-      </w:r>
-      <w:proofErr w:type="spellEnd"/>
-      <w:r>
-        <w:rPr>
-          <w:rFonts w:ascii="Times New Roman" w:hAnsi="Times New Roman" w:cs="Times New Roman"/>
-          <w:sz w:val="24"/>
-          <w:szCs w:val="24"/>
-        </w:rPr>
-        <w:t xml:space="preserve"> for each sector, this resulted in two </w:t>
-      </w:r>
-      <w:proofErr w:type="spellStart"/>
-      <w:r>
-        <w:rPr>
-          <w:rFonts w:ascii="Times New Roman" w:hAnsi="Times New Roman" w:cs="Times New Roman"/>
-          <w:sz w:val="24"/>
-          <w:szCs w:val="24"/>
-        </w:rPr>
-        <w:t>dataframes</w:t>
-      </w:r>
-      <w:proofErr w:type="spellEnd"/>
-      <w:r>
-        <w:rPr>
-          <w:rFonts w:ascii="Times New Roman" w:hAnsi="Times New Roman" w:cs="Times New Roman"/>
-          <w:sz w:val="24"/>
-          <w:szCs w:val="24"/>
-        </w:rPr>
-        <w:t xml:space="preserve"> each with the limiting factor labels as their index + three columns which we named ‘Specialized Software’, ’AI Technology’, and ‘Cloud-Based Technology’ respectively</w:t>
+        <w:t>We then combined the data</w:t>
+      </w:r>
+      <w:r>
+        <w:rPr>
+          <w:rFonts w:ascii="Times New Roman" w:hAnsi="Times New Roman" w:cs="Times New Roman"/>
+          <w:sz w:val="24"/>
+          <w:szCs w:val="24"/>
+        </w:rPr>
+        <w:t xml:space="preserve"> f</w:t>
+      </w:r>
+      <w:r>
+        <w:rPr>
+          <w:rFonts w:ascii="Times New Roman" w:hAnsi="Times New Roman" w:cs="Times New Roman"/>
+          <w:sz w:val="24"/>
+          <w:szCs w:val="24"/>
+        </w:rPr>
+        <w:t>rames so that we had one data</w:t>
+      </w:r>
+      <w:r>
+        <w:rPr>
+          <w:rFonts w:ascii="Times New Roman" w:hAnsi="Times New Roman" w:cs="Times New Roman"/>
+          <w:sz w:val="24"/>
+          <w:szCs w:val="24"/>
+        </w:rPr>
+        <w:t xml:space="preserve"> </w:t>
+      </w:r>
+      <w:r>
+        <w:rPr>
+          <w:rFonts w:ascii="Times New Roman" w:hAnsi="Times New Roman" w:cs="Times New Roman"/>
+          <w:sz w:val="24"/>
+          <w:szCs w:val="24"/>
+        </w:rPr>
+        <w:t>frame for each sector, this resulted in two data</w:t>
+      </w:r>
+      <w:r>
+        <w:rPr>
+          <w:rFonts w:ascii="Times New Roman" w:hAnsi="Times New Roman" w:cs="Times New Roman"/>
+          <w:sz w:val="24"/>
+          <w:szCs w:val="24"/>
+        </w:rPr>
+        <w:t xml:space="preserve"> </w:t>
+      </w:r>
+      <w:r>
+        <w:rPr>
+          <w:rFonts w:ascii="Times New Roman" w:hAnsi="Times New Roman" w:cs="Times New Roman"/>
+          <w:sz w:val="24"/>
+          <w:szCs w:val="24"/>
+        </w:rPr>
+        <w:t>frames each with the limiting factor labels as their index + three columns which we named ‘Specialized Software’, ’AI Technology’, and ‘Cloud-Based Technology’ respectively</w:t>
       </w:r>
     </w:p>
     <w:p>
@@ -1494,7 +3100,15 @@
           <w:sz w:val="24"/>
           <w:szCs w:val="24"/>
         </w:rPr>
-        <w:t>The main transformation has been completed!</w:t>
+        <w:t>The main transformation has been completed</w:t>
+      </w:r>
+      <w:r>
+        <w:rPr>
+          <w:rFonts w:ascii="Times New Roman" w:hAnsi="Times New Roman" w:cs="Times New Roman"/>
+          <w:sz w:val="24"/>
+          <w:szCs w:val="24"/>
+        </w:rPr>
+        <w:t>.</w:t>
       </w:r>
     </w:p>
     <w:p>
@@ -1620,7 +3234,6 @@
           <w:sz w:val="24"/>
           <w:szCs w:val="24"/>
         </w:rPr>
-        <w:lastRenderedPageBreak/>
         <w:t xml:space="preserve">Finally, </w:t>
       </w:r>
       <w:proofErr w:type="gramStart"/>
@@ -1754,6 +3367,7 @@
           <w:sz w:val="24"/>
           <w:szCs w:val="24"/>
         </w:rPr>
+        <w:lastRenderedPageBreak/>
         <w:t xml:space="preserve">Drop the following columns: </w:t>
       </w:r>
       <w:r>
@@ -1863,7 +3477,7 @@
 </file>
 
 <file path=word/numbering.xml><?xml version="1.0" encoding="utf-8"?>
-<w:numbering xmlns:wpc="http://schemas.microsoft.com/office/word/2010/wordprocessingCanvas" xmlns:cx="http://schemas.microsoft.com/office/drawing/2014/chartex" xmlns:cx1="http://schemas.microsoft.com/office/drawing/2015/9/8/chartex" xmlns:cx2="http://schemas.microsoft.com/office/drawing/2015/10/21/chartex" xmlns:cx3="http://schemas.microsoft.com/office/drawing/2016/5/9/chartex" xmlns:cx4="http://schemas.microsoft.com/office/drawing/2016/5/10/chartex" xmlns:cx5="http://schemas.microsoft.com/office/drawing/2016/5/11/chartex" xmlns:cx6="http://schemas.microsoft.com/office/drawing/2016/5/12/chartex" xmlns:cx7="http://schemas.microsoft.com/office/drawing/2016/5/13/chartex" xmlns:cx8="http://schemas.microsoft.com/office/drawing/2016/5/14/chartex" xmlns:mc="http://schemas.openxmlformats.org/markup-compatibility/2006" xmlns:aink="http://schemas.microsoft.com/office/drawing/2016/ink" xmlns:am3d="http://schemas.microsoft.com/office/drawing/2017/model3d" xmlns:o="urn:schemas-microsoft-com:office:office" xmlns:r="http://schemas.openxmlformats.org/officeDocument/2006/relationships" xmlns:m="http://schemas.openxmlformats.org/officeDocument/2006/math" xmlns:v="urn:schemas-microsoft-com:vml" xmlns:wp14="http://schemas.microsoft.com/office/word/2010/wordprocessingDrawing" xmlns:wp="http://schemas.openxmlformats.org/drawingml/2006/wordprocessingDrawing" xmlns:w10="urn:schemas-microsoft-com:office:word" xmlns:w="http://schemas.openxmlformats.org/wordprocessingml/2006/main" xmlns:w14="http://schemas.microsoft.com/office/word/2010/wordml" xmlns:w15="http://schemas.microsoft.com/office/word/2012/wordml" xmlns:w16cex="http://schemas.microsoft.com/office/word/2018/wordml/cex" xmlns:w16cid="http://schemas.microsoft.com/office/word/2016/wordml/cid" xmlns:w16="http://schemas.microsoft.com/office/word/2018/wordml" xmlns:w16se="http://schemas.microsoft.com/office/word/2015/wordml/symex" xmlns:wpg="http://schemas.microsoft.com/office/word/2010/wordprocessingGroup" xmlns:wpi="http://schemas.microsoft.com/office/word/2010/wordprocessingInk" xmlns:wne="http://schemas.microsoft.com/office/word/2006/wordml" xmlns:wps="http://schemas.microsoft.com/office/word/2010/wordprocessingShape" mc:Ignorable="w14 w15 w16se w16cid w16 w16cex wp14">
+<w:numbering xmlns:wpc="http://schemas.microsoft.com/office/word/2010/wordprocessingCanvas" xmlns:cx="http://schemas.microsoft.com/office/drawing/2014/chartex" xmlns:cx1="http://schemas.microsoft.com/office/drawing/2015/9/8/chartex" xmlns:cx2="http://schemas.microsoft.com/office/drawing/2015/10/21/chartex" xmlns:cx3="http://schemas.microsoft.com/office/drawing/2016/5/9/chartex" xmlns:cx4="http://schemas.microsoft.com/office/drawing/2016/5/10/chartex" xmlns:cx5="http://schemas.microsoft.com/office/drawing/2016/5/11/chartex" xmlns:cx6="http://schemas.microsoft.com/office/drawing/2016/5/12/chartex" xmlns:cx7="http://schemas.microsoft.com/office/drawing/2016/5/13/chartex" xmlns:cx8="http://schemas.microsoft.com/office/drawing/2016/5/14/chartex" xmlns:mc="http://schemas.openxmlformats.org/markup-compatibility/2006" xmlns:aink="http://schemas.microsoft.com/office/drawing/2016/ink" xmlns:am3d="http://schemas.microsoft.com/office/drawing/2017/model3d" xmlns:o="urn:schemas-microsoft-com:office:office" xmlns:r="http://schemas.openxmlformats.org/officeDocument/2006/relationships" xmlns:m="http://schemas.openxmlformats.org/officeDocument/2006/math" xmlns:v="urn:schemas-microsoft-com:vml" xmlns:wp14="http://schemas.microsoft.com/office/word/2010/wordprocessingDrawing" xmlns:wp="http://schemas.openxmlformats.org/drawingml/2006/wordprocessingDrawing" xmlns:w10="urn:schemas-microsoft-com:office:word" xmlns:w="http://schemas.openxmlformats.org/wordprocessingml/2006/main" xmlns:w14="http://schemas.microsoft.com/office/word/2010/wordml" xmlns:w15="http://schemas.microsoft.com/office/word/2012/wordml" xmlns:w16cex="http://schemas.microsoft.com/office/word/2018/wordml/cex" xmlns:w16cid="http://schemas.microsoft.com/office/word/2016/wordml/cid" xmlns:w16="http://schemas.microsoft.com/office/word/2018/wordml" xmlns:w16sdtdh="http://schemas.microsoft.com/office/word/2020/wordml/sdtdatahash" xmlns:w16se="http://schemas.microsoft.com/office/word/2015/wordml/symex" xmlns:wpg="http://schemas.microsoft.com/office/word/2010/wordprocessingGroup" xmlns:wpi="http://schemas.microsoft.com/office/word/2010/wordprocessingInk" xmlns:wne="http://schemas.microsoft.com/office/word/2006/wordml" xmlns:wps="http://schemas.microsoft.com/office/word/2010/wordprocessingShape" mc:Ignorable="w14 w15 w16se w16cid w16 w16cex w16sdtdh wp14">
   <w:abstractNum w:abstractNumId="0" w15:restartNumberingAfterBreak="0">
     <w:nsid w:val="029B1CAD"/>
     <w:multiLevelType w:val="hybridMultilevel"/>
@@ -2042,7 +3656,7 @@
   <w:abstractNum w:abstractNumId="2" w15:restartNumberingAfterBreak="0">
     <w:nsid w:val="159C410A"/>
     <w:multiLevelType w:val="hybridMultilevel"/>
-    <w:tmpl w:val="98DC93F2"/>
+    <w:tmpl w:val="3F1C7C46"/>
     <w:lvl w:ilvl="0" w:tplc="04090011">
       <w:start w:val="1"/>
       <w:numFmt w:val="decimal"/>
@@ -2053,6 +3667,102 @@
       </w:pPr>
       <w:rPr>
         <w:rFonts w:hint="default"/>
+      </w:rPr>
+    </w:lvl>
+    <w:lvl w:ilvl="1" w:tplc="EA488EE8">
+      <w:start w:val="1"/>
+      <w:numFmt w:val="lowerLetter"/>
+      <w:lvlText w:val="%2."/>
+      <w:lvlJc w:val="left"/>
+      <w:pPr>
+        <w:ind w:left="1440" w:hanging="360"/>
+      </w:pPr>
+      <w:rPr>
+        <w:rFonts w:ascii="Times New Roman" w:hAnsi="Times New Roman" w:cs="Times New Roman" w:hint="default"/>
+        <w:sz w:val="24"/>
+        <w:szCs w:val="24"/>
+      </w:rPr>
+    </w:lvl>
+    <w:lvl w:ilvl="2" w:tplc="0409001B">
+      <w:start w:val="1"/>
+      <w:numFmt w:val="lowerRoman"/>
+      <w:lvlText w:val="%3."/>
+      <w:lvlJc w:val="right"/>
+      <w:pPr>
+        <w:ind w:left="2160" w:hanging="180"/>
+      </w:pPr>
+    </w:lvl>
+    <w:lvl w:ilvl="3" w:tplc="0409000F" w:tentative="1">
+      <w:start w:val="1"/>
+      <w:numFmt w:val="decimal"/>
+      <w:lvlText w:val="%4."/>
+      <w:lvlJc w:val="left"/>
+      <w:pPr>
+        <w:ind w:left="2880" w:hanging="360"/>
+      </w:pPr>
+    </w:lvl>
+    <w:lvl w:ilvl="4" w:tplc="04090019" w:tentative="1">
+      <w:start w:val="1"/>
+      <w:numFmt w:val="lowerLetter"/>
+      <w:lvlText w:val="%5."/>
+      <w:lvlJc w:val="left"/>
+      <w:pPr>
+        <w:ind w:left="3600" w:hanging="360"/>
+      </w:pPr>
+    </w:lvl>
+    <w:lvl w:ilvl="5" w:tplc="0409001B" w:tentative="1">
+      <w:start w:val="1"/>
+      <w:numFmt w:val="lowerRoman"/>
+      <w:lvlText w:val="%6."/>
+      <w:lvlJc w:val="right"/>
+      <w:pPr>
+        <w:ind w:left="4320" w:hanging="180"/>
+      </w:pPr>
+    </w:lvl>
+    <w:lvl w:ilvl="6" w:tplc="0409000F" w:tentative="1">
+      <w:start w:val="1"/>
+      <w:numFmt w:val="decimal"/>
+      <w:lvlText w:val="%7."/>
+      <w:lvlJc w:val="left"/>
+      <w:pPr>
+        <w:ind w:left="5040" w:hanging="360"/>
+      </w:pPr>
+    </w:lvl>
+    <w:lvl w:ilvl="7" w:tplc="04090019" w:tentative="1">
+      <w:start w:val="1"/>
+      <w:numFmt w:val="lowerLetter"/>
+      <w:lvlText w:val="%8."/>
+      <w:lvlJc w:val="left"/>
+      <w:pPr>
+        <w:ind w:left="5760" w:hanging="360"/>
+      </w:pPr>
+    </w:lvl>
+    <w:lvl w:ilvl="8" w:tplc="0409001B" w:tentative="1">
+      <w:start w:val="1"/>
+      <w:numFmt w:val="lowerRoman"/>
+      <w:lvlText w:val="%9."/>
+      <w:lvlJc w:val="right"/>
+      <w:pPr>
+        <w:ind w:left="6480" w:hanging="180"/>
+      </w:pPr>
+    </w:lvl>
+  </w:abstractNum>
+  <w:abstractNum w:abstractNumId="3" w15:restartNumberingAfterBreak="0">
+    <w:nsid w:val="739F7662"/>
+    <w:multiLevelType w:val="hybridMultilevel"/>
+    <w:tmpl w:val="E1145C44"/>
+    <w:lvl w:ilvl="0" w:tplc="382C403E">
+      <w:start w:val="1"/>
+      <w:numFmt w:val="decimal"/>
+      <w:lvlText w:val="%1)"/>
+      <w:lvlJc w:val="left"/>
+      <w:pPr>
+        <w:ind w:left="720" w:hanging="360"/>
+      </w:pPr>
+      <w:rPr>
+        <w:rFonts w:ascii="Times New Roman" w:hAnsi="Times New Roman" w:cs="Times New Roman" w:hint="default"/>
+        <w:sz w:val="24"/>
+        <w:szCs w:val="24"/>
       </w:rPr>
     </w:lvl>
     <w:lvl w:ilvl="1" w:tplc="04090019">
@@ -2125,6 +3835,95 @@
       <w:lvlJc w:val="right"/>
       <w:pPr>
         <w:ind w:left="6480" w:hanging="180"/>
+      </w:pPr>
+    </w:lvl>
+  </w:abstractNum>
+  <w:abstractNum w:abstractNumId="4" w15:restartNumberingAfterBreak="0">
+    <w:nsid w:val="75B60915"/>
+    <w:multiLevelType w:val="hybridMultilevel"/>
+    <w:tmpl w:val="ED18787E"/>
+    <w:lvl w:ilvl="0" w:tplc="E5C43538">
+      <w:start w:val="1"/>
+      <w:numFmt w:val="decimal"/>
+      <w:lvlText w:val="%1)"/>
+      <w:lvlJc w:val="left"/>
+      <w:pPr>
+        <w:ind w:left="1080" w:hanging="360"/>
+      </w:pPr>
+      <w:rPr>
+        <w:rFonts w:hint="default"/>
+      </w:rPr>
+    </w:lvl>
+    <w:lvl w:ilvl="1" w:tplc="04090019" w:tentative="1">
+      <w:start w:val="1"/>
+      <w:numFmt w:val="lowerLetter"/>
+      <w:lvlText w:val="%2."/>
+      <w:lvlJc w:val="left"/>
+      <w:pPr>
+        <w:ind w:left="1800" w:hanging="360"/>
+      </w:pPr>
+    </w:lvl>
+    <w:lvl w:ilvl="2" w:tplc="0409001B" w:tentative="1">
+      <w:start w:val="1"/>
+      <w:numFmt w:val="lowerRoman"/>
+      <w:lvlText w:val="%3."/>
+      <w:lvlJc w:val="right"/>
+      <w:pPr>
+        <w:ind w:left="2520" w:hanging="180"/>
+      </w:pPr>
+    </w:lvl>
+    <w:lvl w:ilvl="3" w:tplc="0409000F" w:tentative="1">
+      <w:start w:val="1"/>
+      <w:numFmt w:val="decimal"/>
+      <w:lvlText w:val="%4."/>
+      <w:lvlJc w:val="left"/>
+      <w:pPr>
+        <w:ind w:left="3240" w:hanging="360"/>
+      </w:pPr>
+    </w:lvl>
+    <w:lvl w:ilvl="4" w:tplc="04090019" w:tentative="1">
+      <w:start w:val="1"/>
+      <w:numFmt w:val="lowerLetter"/>
+      <w:lvlText w:val="%5."/>
+      <w:lvlJc w:val="left"/>
+      <w:pPr>
+        <w:ind w:left="3960" w:hanging="360"/>
+      </w:pPr>
+    </w:lvl>
+    <w:lvl w:ilvl="5" w:tplc="0409001B" w:tentative="1">
+      <w:start w:val="1"/>
+      <w:numFmt w:val="lowerRoman"/>
+      <w:lvlText w:val="%6."/>
+      <w:lvlJc w:val="right"/>
+      <w:pPr>
+        <w:ind w:left="4680" w:hanging="180"/>
+      </w:pPr>
+    </w:lvl>
+    <w:lvl w:ilvl="6" w:tplc="0409000F" w:tentative="1">
+      <w:start w:val="1"/>
+      <w:numFmt w:val="decimal"/>
+      <w:lvlText w:val="%7."/>
+      <w:lvlJc w:val="left"/>
+      <w:pPr>
+        <w:ind w:left="5400" w:hanging="360"/>
+      </w:pPr>
+    </w:lvl>
+    <w:lvl w:ilvl="7" w:tplc="04090019" w:tentative="1">
+      <w:start w:val="1"/>
+      <w:numFmt w:val="lowerLetter"/>
+      <w:lvlText w:val="%8."/>
+      <w:lvlJc w:val="left"/>
+      <w:pPr>
+        <w:ind w:left="6120" w:hanging="360"/>
+      </w:pPr>
+    </w:lvl>
+    <w:lvl w:ilvl="8" w:tplc="0409001B" w:tentative="1">
+      <w:start w:val="1"/>
+      <w:numFmt w:val="lowerRoman"/>
+      <w:lvlText w:val="%9."/>
+      <w:lvlJc w:val="right"/>
+      <w:pPr>
+        <w:ind w:left="6840" w:hanging="180"/>
       </w:pPr>
     </w:lvl>
   </w:abstractNum>
@@ -2137,11 +3936,17 @@
   <w:num w:numId="3">
     <w:abstractNumId w:val="1"/>
   </w:num>
+  <w:num w:numId="4">
+    <w:abstractNumId w:val="4"/>
+  </w:num>
+  <w:num w:numId="5">
+    <w:abstractNumId w:val="3"/>
+  </w:num>
 </w:numbering>
 </file>
 
 <file path=word/styles.xml><?xml version="1.0" encoding="utf-8"?>
-<w:styles xmlns:mc="http://schemas.openxmlformats.org/markup-compatibility/2006" xmlns:r="http://schemas.openxmlformats.org/officeDocument/2006/relationships" xmlns:w="http://schemas.openxmlformats.org/wordprocessingml/2006/main" xmlns:w14="http://schemas.microsoft.com/office/word/2010/wordml" xmlns:w15="http://schemas.microsoft.com/office/word/2012/wordml" xmlns:w16cex="http://schemas.microsoft.com/office/word/2018/wordml/cex" xmlns:w16cid="http://schemas.microsoft.com/office/word/2016/wordml/cid" xmlns:w16="http://schemas.microsoft.com/office/word/2018/wordml" xmlns:w16se="http://schemas.microsoft.com/office/word/2015/wordml/symex" mc:Ignorable="w14 w15 w16se w16cid w16 w16cex">
+<w:styles xmlns:mc="http://schemas.openxmlformats.org/markup-compatibility/2006" xmlns:r="http://schemas.openxmlformats.org/officeDocument/2006/relationships" xmlns:w="http://schemas.openxmlformats.org/wordprocessingml/2006/main" xmlns:w14="http://schemas.microsoft.com/office/word/2010/wordml" xmlns:w15="http://schemas.microsoft.com/office/word/2012/wordml" xmlns:w16cex="http://schemas.microsoft.com/office/word/2018/wordml/cex" xmlns:w16cid="http://schemas.microsoft.com/office/word/2016/wordml/cid" xmlns:w16="http://schemas.microsoft.com/office/word/2018/wordml" xmlns:w16sdtdh="http://schemas.microsoft.com/office/word/2020/wordml/sdtdatahash" xmlns:w16se="http://schemas.microsoft.com/office/word/2015/wordml/symex" mc:Ignorable="w14 w15 w16se w16cid w16 w16cex w16sdtdh">
   <w:docDefaults>
     <w:rPrDefault>
       <w:rPr>
@@ -2912,4 +4717,16 @@
     </a:ext>
   </a:extLst>
 </a:theme>
+</file>
+
+<file path=customXml/item1.xml><?xml version="1.0" encoding="utf-8"?>
+<b:Sources xmlns:b="http://schemas.openxmlformats.org/officeDocument/2006/bibliography" xmlns="http://schemas.openxmlformats.org/officeDocument/2006/bibliography" SelectedStyle="\APASixthEditionOfficeOnline.xsl" StyleName="APA" Version="6"/>
+</file>
+
+<file path=customXml/itemProps1.xml><?xml version="1.0" encoding="utf-8"?>
+<ds:datastoreItem xmlns:ds="http://schemas.openxmlformats.org/officeDocument/2006/customXml" ds:itemID="{5F241841-7582-412B-B979-48A74EC1CFA2}">
+  <ds:schemaRefs>
+    <ds:schemaRef ds:uri="http://schemas.openxmlformats.org/officeDocument/2006/bibliography"/>
+  </ds:schemaRefs>
+</ds:datastoreItem>
 </file>
</xml_diff>